<commit_message>
Editing main document and technical task
</commit_message>
<xml_diff>
--- a/Documentation/ПЗ.docx
+++ b/Documentation/ПЗ.docx
@@ -202,18 +202,7 @@
           <w:u w:val="single"/>
           <w:lang w:val="uk-UA"/>
         </w:rPr>
-        <w:t>Об’єктно орієнт</w:t>
-      </w:r>
-      <w:bookmarkStart w:id="0" w:name="_GoBack"/>
-      <w:bookmarkEnd w:id="0"/>
-      <w:r>
-        <w:rPr>
-          <w:rFonts w:eastAsia="Calibri" w:cs="Times New Roman"/>
-          <w:szCs w:val="24"/>
-          <w:u w:val="single"/>
-          <w:lang w:val="uk-UA"/>
-        </w:rPr>
-        <w:t xml:space="preserve">оване </w:t>
+        <w:t xml:space="preserve">Об’єктно орієнтоване </w:t>
       </w:r>
       <w:r>
         <w:rPr>
@@ -1284,9 +1273,9 @@
               </wp:anchor>
             </w:drawing>
           </mc:Choice>
-          <mc:Fallback>
+          <mc:Fallback xmlns:w16se="http://schemas.microsoft.com/office/word/2015/wordml/symex" xmlns:w15="http://schemas.microsoft.com/office/word/2012/wordml" xmlns:cx5="http://schemas.microsoft.com/office/drawing/2016/5/11/chartex" xmlns:cx4="http://schemas.microsoft.com/office/drawing/2016/5/10/chartex" xmlns:cx3="http://schemas.microsoft.com/office/drawing/2016/5/9/chartex" xmlns:cx2="http://schemas.microsoft.com/office/drawing/2015/10/21/chartex" xmlns:cx1="http://schemas.microsoft.com/office/drawing/2015/9/8/chartex" xmlns:cx="http://schemas.microsoft.com/office/drawing/2014/chartex">
             <w:pict>
-              <v:line id="Прямая соединительная линия 1" o:spid="_x0000_s1026" style="position:absolute;z-index:251665408;visibility:visible;mso-wrap-style:square;mso-width-percent:0;mso-height-percent:0;mso-wrap-distance-left:9pt;mso-wrap-distance-top:0;mso-wrap-distance-right:9pt;mso-wrap-distance-bottom:0;mso-position-horizontal:absolute;mso-position-horizontal-relative:text;mso-position-vertical:absolute;mso-position-vertical-relative:text;mso-width-percent:0;mso-height-percent:0;mso-width-relative:page;mso-height-relative:page" from="8.1pt,1.35pt" to="483.3pt,1.35pt" o:gfxdata="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" o:allowincell="f"/>
+              <v:line w14:anchorId="1EFE249C" id="Прямая соединительная линия 1" o:spid="_x0000_s1026" style="position:absolute;z-index:251665408;visibility:visible;mso-wrap-style:square;mso-width-percent:0;mso-height-percent:0;mso-wrap-distance-left:9pt;mso-wrap-distance-top:0;mso-wrap-distance-right:9pt;mso-wrap-distance-bottom:0;mso-position-horizontal:absolute;mso-position-horizontal-relative:text;mso-position-vertical:absolute;mso-position-vertical-relative:text;mso-width-percent:0;mso-height-percent:0;mso-width-relative:page;mso-height-relative:page" from="8.1pt,1.35pt" to="483.3pt,1.35pt" o:gfxdata="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" o:allowincell="f"/>
             </w:pict>
           </mc:Fallback>
         </mc:AlternateContent>
@@ -3509,7 +3498,18 @@
                 <w:sz w:val="24"/>
                 <w:lang w:val="uk-UA"/>
               </w:rPr>
-              <w:t>інтерфейсної</w:t>
+              <w:t>інтер</w:t>
+            </w:r>
+            <w:bookmarkStart w:id="0" w:name="_GoBack"/>
+            <w:bookmarkEnd w:id="0"/>
+            <w:r>
+              <w:rPr>
+                <w:snapToGrid w:val="0"/>
+                <w:color w:val="000000"/>
+                <w:sz w:val="24"/>
+                <w:lang w:val="uk-UA"/>
+              </w:rPr>
+              <w:t>фейсної</w:t>
             </w:r>
             <w:proofErr w:type="spellEnd"/>
             <w:r>
@@ -6461,7 +6461,7 @@
             <w:webHidden/>
             <w:lang w:val="uk-UA"/>
           </w:rPr>
-          <w:t>17</w:t>
+          <w:t>22</w:t>
         </w:r>
         <w:r>
           <w:rPr>
@@ -6558,7 +6558,7 @@
             <w:webHidden/>
             <w:lang w:val="uk-UA"/>
           </w:rPr>
-          <w:t>18</w:t>
+          <w:t>23</w:t>
         </w:r>
         <w:r>
           <w:rPr>
@@ -6655,7 +6655,7 @@
             <w:webHidden/>
             <w:lang w:val="uk-UA"/>
           </w:rPr>
-          <w:t>30</w:t>
+          <w:t>35</w:t>
         </w:r>
         <w:r>
           <w:rPr>
@@ -6754,7 +6754,7 @@
             <w:webHidden/>
             <w:lang w:val="uk-UA"/>
           </w:rPr>
-          <w:t>35</w:t>
+          <w:t>40</w:t>
         </w:r>
         <w:r>
           <w:rPr>
@@ -6847,7 +6847,7 @@
             <w:webHidden/>
             <w:lang w:val="uk-UA"/>
           </w:rPr>
-          <w:t>35</w:t>
+          <w:t>40</w:t>
         </w:r>
         <w:r>
           <w:rPr>
@@ -6940,7 +6940,7 @@
             <w:webHidden/>
             <w:lang w:val="uk-UA"/>
           </w:rPr>
-          <w:t>36</w:t>
+          <w:t>41</w:t>
         </w:r>
         <w:r>
           <w:rPr>
@@ -7033,7 +7033,7 @@
             <w:webHidden/>
             <w:lang w:val="uk-UA"/>
           </w:rPr>
-          <w:t>36</w:t>
+          <w:t>41</w:t>
         </w:r>
         <w:r>
           <w:rPr>
@@ -7130,7 +7130,7 @@
             <w:webHidden/>
             <w:lang w:val="uk-UA"/>
           </w:rPr>
-          <w:t>36</w:t>
+          <w:t>41</w:t>
         </w:r>
         <w:r>
           <w:rPr>
@@ -7227,7 +7227,7 @@
             <w:webHidden/>
             <w:lang w:val="uk-UA"/>
           </w:rPr>
-          <w:t>36</w:t>
+          <w:t>41</w:t>
         </w:r>
         <w:r>
           <w:rPr>
@@ -7324,7 +7324,7 @@
             <w:webHidden/>
             <w:lang w:val="uk-UA"/>
           </w:rPr>
-          <w:t>38</w:t>
+          <w:t>43</w:t>
         </w:r>
         <w:r>
           <w:rPr>
@@ -7421,7 +7421,7 @@
             <w:webHidden/>
             <w:lang w:val="uk-UA"/>
           </w:rPr>
-          <w:t>39</w:t>
+          <w:t>44</w:t>
         </w:r>
         <w:r>
           <w:rPr>
@@ -7518,7 +7518,7 @@
             <w:webHidden/>
             <w:lang w:val="uk-UA"/>
           </w:rPr>
-          <w:t>40</w:t>
+          <w:t>45</w:t>
         </w:r>
         <w:r>
           <w:rPr>
@@ -7615,7 +7615,7 @@
             <w:webHidden/>
             <w:lang w:val="uk-UA"/>
           </w:rPr>
-          <w:t>40</w:t>
+          <w:t>45</w:t>
         </w:r>
         <w:r>
           <w:rPr>
@@ -7712,7 +7712,7 @@
             <w:webHidden/>
             <w:lang w:val="uk-UA"/>
           </w:rPr>
-          <w:t>41</w:t>
+          <w:t>46</w:t>
         </w:r>
         <w:r>
           <w:rPr>
@@ -7817,7 +7817,7 @@
             <w:webHidden/>
             <w:lang w:val="uk-UA"/>
           </w:rPr>
-          <w:t>41</w:t>
+          <w:t>46</w:t>
         </w:r>
         <w:r>
           <w:rPr>
@@ -7922,7 +7922,7 @@
             <w:webHidden/>
             <w:lang w:val="uk-UA"/>
           </w:rPr>
-          <w:t>42</w:t>
+          <w:t>47</w:t>
         </w:r>
         <w:r>
           <w:rPr>
@@ -8019,7 +8019,7 @@
             <w:webHidden/>
             <w:lang w:val="uk-UA"/>
           </w:rPr>
-          <w:t>43</w:t>
+          <w:t>48</w:t>
         </w:r>
         <w:r>
           <w:rPr>
@@ -8116,7 +8116,7 @@
             <w:webHidden/>
             <w:lang w:val="uk-UA"/>
           </w:rPr>
-          <w:t>43</w:t>
+          <w:t>48</w:t>
         </w:r>
         <w:r>
           <w:rPr>
@@ -8215,7 +8215,7 @@
             <w:webHidden/>
             <w:lang w:val="uk-UA"/>
           </w:rPr>
-          <w:t>46</w:t>
+          <w:t>51</w:t>
         </w:r>
         <w:r>
           <w:rPr>
@@ -8308,7 +8308,7 @@
             <w:webHidden/>
             <w:lang w:val="uk-UA"/>
           </w:rPr>
-          <w:t>46</w:t>
+          <w:t>51</w:t>
         </w:r>
         <w:r>
           <w:rPr>
@@ -8401,7 +8401,7 @@
             <w:webHidden/>
             <w:lang w:val="uk-UA"/>
           </w:rPr>
-          <w:t>51</w:t>
+          <w:t>56</w:t>
         </w:r>
         <w:r>
           <w:rPr>
@@ -8494,7 +8494,7 @@
             <w:webHidden/>
             <w:lang w:val="uk-UA"/>
           </w:rPr>
-          <w:t>51</w:t>
+          <w:t>56</w:t>
         </w:r>
         <w:r>
           <w:rPr>
@@ -8574,7 +8574,7 @@
             <w:webHidden/>
             <w:lang w:val="uk-UA"/>
           </w:rPr>
-          <w:t>53</w:t>
+          <w:t>57</w:t>
         </w:r>
         <w:r>
           <w:rPr>
@@ -8654,7 +8654,7 @@
             <w:webHidden/>
             <w:lang w:val="uk-UA"/>
           </w:rPr>
-          <w:t>54</w:t>
+          <w:t>58</w:t>
         </w:r>
         <w:r>
           <w:rPr>
@@ -8734,7 +8734,7 @@
             <w:webHidden/>
             <w:lang w:val="uk-UA"/>
           </w:rPr>
-          <w:t>55</w:t>
+          <w:t>60</w:t>
         </w:r>
         <w:r>
           <w:rPr>
@@ -8834,13 +8834,7 @@
         <w:rPr>
           <w:lang w:val="uk-UA"/>
         </w:rPr>
-        <w:t xml:space="preserve"> </w:t>
-      </w:r>
-      <w:r>
-        <w:rPr>
-          <w:lang w:val="uk-UA"/>
-        </w:rPr>
-        <w:t>[4]</w:t>
+        <w:t xml:space="preserve"> [4]</w:t>
       </w:r>
       <w:r>
         <w:rPr>
@@ -8864,13 +8858,7 @@
         <w:rPr>
           <w:lang w:val="uk-UA"/>
         </w:rPr>
-        <w:t xml:space="preserve"> </w:t>
-      </w:r>
-      <w:r>
-        <w:rPr>
-          <w:lang w:val="uk-UA"/>
-        </w:rPr>
-        <w:t>[5] [6] [7]</w:t>
+        <w:t xml:space="preserve"> [5] [6] [7]</w:t>
       </w:r>
       <w:r>
         <w:rPr>
@@ -12679,9 +12667,9 @@
               </wp:anchor>
             </w:drawing>
           </mc:Choice>
-          <mc:Fallback>
+          <mc:Fallback xmlns:w16se="http://schemas.microsoft.com/office/word/2015/wordml/symex" xmlns:w15="http://schemas.microsoft.com/office/word/2012/wordml" xmlns:cx5="http://schemas.microsoft.com/office/drawing/2016/5/11/chartex" xmlns:cx4="http://schemas.microsoft.com/office/drawing/2016/5/10/chartex" xmlns:cx3="http://schemas.microsoft.com/office/drawing/2016/5/9/chartex" xmlns:cx2="http://schemas.microsoft.com/office/drawing/2015/10/21/chartex" xmlns:cx1="http://schemas.microsoft.com/office/drawing/2015/9/8/chartex" xmlns:cx="http://schemas.microsoft.com/office/drawing/2014/chartex">
             <w:pict>
-              <v:shapetype id="_x0000_t32" coordsize="21600,21600" o:spt="32" o:oned="t" path="m,l21600,21600e" filled="f">
+              <v:shapetype w14:anchorId="767B728E" id="_x0000_t32" coordsize="21600,21600" o:spt="32" o:oned="t" path="m,l21600,21600e" filled="f">
                 <v:path arrowok="t" fillok="f" o:connecttype="none"/>
                 <o:lock v:ext="edit" shapetype="t"/>
               </v:shapetype>
@@ -12858,25 +12846,7 @@
         <w:rPr>
           <w:lang w:val="uk-UA"/>
         </w:rPr>
-        <w:t xml:space="preserve">Рисунок </w:t>
-      </w:r>
-      <w:r>
-        <w:rPr>
-          <w:lang w:val="uk-UA"/>
-        </w:rPr>
-        <w:t>4.2</w:t>
-      </w:r>
-      <w:r>
-        <w:rPr>
-          <w:lang w:val="uk-UA"/>
-        </w:rPr>
-        <w:t xml:space="preserve"> – Загальна структура </w:t>
-      </w:r>
-      <w:r>
-        <w:rPr>
-          <w:lang w:val="uk-UA"/>
-        </w:rPr>
-        <w:t>класу Excel</w:t>
+        <w:t>Рисунок 4.2 – Загальна структура класу Excel</w:t>
       </w:r>
     </w:p>
     <w:p>
@@ -13196,19 +13166,7 @@
         <w:rPr>
           <w:lang w:val="uk-UA"/>
         </w:rPr>
-        <w:t xml:space="preserve">Рисунок </w:t>
-      </w:r>
-      <w:r>
-        <w:rPr>
-          <w:lang w:val="uk-UA"/>
-        </w:rPr>
-        <w:t>4.5</w:t>
-      </w:r>
-      <w:r>
-        <w:rPr>
-          <w:lang w:val="uk-UA"/>
-        </w:rPr>
-        <w:t xml:space="preserve"> – Загальна структура класу </w:t>
+        <w:t xml:space="preserve">Рисунок 4.5 – Загальна структура класу </w:t>
       </w:r>
       <w:proofErr w:type="spellStart"/>
       <w:r>
@@ -13324,19 +13282,7 @@
         <w:rPr>
           <w:lang w:val="uk-UA"/>
         </w:rPr>
-        <w:t xml:space="preserve">Рисунок 4.6 – </w:t>
-      </w:r>
-      <w:r>
-        <w:rPr>
-          <w:lang w:val="uk-UA"/>
-        </w:rPr>
-        <w:t>Загальна структура класу</w:t>
-      </w:r>
-      <w:r>
-        <w:rPr>
-          <w:lang w:val="uk-UA"/>
-        </w:rPr>
-        <w:t xml:space="preserve"> </w:t>
+        <w:t xml:space="preserve">Рисунок 4.6 – Загальна структура класу </w:t>
       </w:r>
       <w:proofErr w:type="spellStart"/>
       <w:r>
@@ -13358,19 +13304,7 @@
         <w:rPr>
           <w:lang w:val="uk-UA"/>
         </w:rPr>
-        <w:t>На рисун</w:t>
-      </w:r>
-      <w:r>
-        <w:rPr>
-          <w:lang w:val="uk-UA"/>
-        </w:rPr>
-        <w:t>ку 4.7</w:t>
-      </w:r>
-      <w:r>
-        <w:rPr>
-          <w:lang w:val="uk-UA"/>
-        </w:rPr>
-        <w:t xml:space="preserve"> зображено загальну структуру </w:t>
+        <w:t xml:space="preserve">На рисунку 4.7 зображено загальну структуру </w:t>
       </w:r>
       <w:proofErr w:type="spellStart"/>
       <w:r>
@@ -13384,19 +13318,7 @@
         <w:rPr>
           <w:lang w:val="uk-UA"/>
         </w:rPr>
-        <w:t xml:space="preserve"> </w:t>
-      </w:r>
-      <w:r>
-        <w:rPr>
-          <w:lang w:val="uk-UA"/>
-        </w:rPr>
-        <w:t>графу</w:t>
-      </w:r>
-      <w:r>
-        <w:rPr>
-          <w:lang w:val="uk-UA"/>
-        </w:rPr>
-        <w:t xml:space="preserve"> – </w:t>
+        <w:t xml:space="preserve"> графу – </w:t>
       </w:r>
       <w:proofErr w:type="spellStart"/>
       <w:r>
@@ -13475,19 +13397,7 @@
         <w:rPr>
           <w:lang w:val="uk-UA"/>
         </w:rPr>
-        <w:t>Рисунок</w:t>
-      </w:r>
-      <w:r>
-        <w:rPr>
-          <w:lang w:val="uk-UA"/>
-        </w:rPr>
-        <w:t xml:space="preserve"> 4.7</w:t>
-      </w:r>
-      <w:r>
-        <w:rPr>
-          <w:lang w:val="uk-UA"/>
-        </w:rPr>
-        <w:t xml:space="preserve"> – Загальна структура класу </w:t>
+        <w:t xml:space="preserve">Рисунок 4.7 – Загальна структура класу </w:t>
       </w:r>
       <w:proofErr w:type="spellStart"/>
       <w:r>
@@ -13509,19 +13419,7 @@
         <w:rPr>
           <w:lang w:val="uk-UA"/>
         </w:rPr>
-        <w:t>На рисунку 4.</w:t>
-      </w:r>
-      <w:r>
-        <w:rPr>
-          <w:lang w:val="uk-UA"/>
-        </w:rPr>
-        <w:t>8</w:t>
-      </w:r>
-      <w:r>
-        <w:rPr>
-          <w:lang w:val="uk-UA"/>
-        </w:rPr>
-        <w:t xml:space="preserve"> зображено загальну структуру </w:t>
+        <w:t xml:space="preserve">На рисунку 4.8 зображено загальну структуру </w:t>
       </w:r>
       <w:proofErr w:type="spellStart"/>
       <w:r>
@@ -13535,19 +13433,7 @@
         <w:rPr>
           <w:lang w:val="uk-UA"/>
         </w:rPr>
-        <w:t xml:space="preserve"> </w:t>
-      </w:r>
-      <w:r>
-        <w:rPr>
-          <w:lang w:val="uk-UA"/>
-        </w:rPr>
-        <w:t>представлення комірки таблиці</w:t>
-      </w:r>
-      <w:r>
-        <w:rPr>
-          <w:lang w:val="uk-UA"/>
-        </w:rPr>
-        <w:t xml:space="preserve"> – </w:t>
+        <w:t xml:space="preserve"> представлення комірки таблиці – </w:t>
       </w:r>
       <w:proofErr w:type="spellStart"/>
       <w:r>
@@ -13627,19 +13513,7 @@
         <w:rPr>
           <w:lang w:val="uk-UA"/>
         </w:rPr>
-        <w:t>Рисунок 4.</w:t>
-      </w:r>
-      <w:r>
-        <w:rPr>
-          <w:lang w:val="uk-UA"/>
-        </w:rPr>
-        <w:t>8</w:t>
-      </w:r>
-      <w:r>
-        <w:rPr>
-          <w:lang w:val="uk-UA"/>
-        </w:rPr>
-        <w:t xml:space="preserve"> – Загальна структура класу </w:t>
+        <w:t xml:space="preserve">Рисунок 4.8 – Загальна структура класу </w:t>
       </w:r>
       <w:proofErr w:type="spellStart"/>
       <w:r>
@@ -13661,19 +13535,7 @@
         <w:rPr>
           <w:lang w:val="uk-UA"/>
         </w:rPr>
-        <w:t>На рисунку 4.</w:t>
-      </w:r>
-      <w:r>
-        <w:rPr>
-          <w:lang w:val="uk-UA"/>
-        </w:rPr>
-        <w:t>9</w:t>
-      </w:r>
-      <w:r>
-        <w:rPr>
-          <w:lang w:val="uk-UA"/>
-        </w:rPr>
-        <w:t xml:space="preserve"> зображено загальну структуру </w:t>
+        <w:t xml:space="preserve">На рисунку 4.9 зображено загальну структуру </w:t>
       </w:r>
       <w:proofErr w:type="spellStart"/>
       <w:r>
@@ -13778,19 +13640,7 @@
         <w:rPr>
           <w:lang w:val="uk-UA"/>
         </w:rPr>
-        <w:t>Рисунок 4.</w:t>
-      </w:r>
-      <w:r>
-        <w:rPr>
-          <w:lang w:val="uk-UA"/>
-        </w:rPr>
-        <w:t>9</w:t>
-      </w:r>
-      <w:r>
-        <w:rPr>
-          <w:lang w:val="uk-UA"/>
-        </w:rPr>
-        <w:t xml:space="preserve"> – Загальна структура класу </w:t>
+        <w:t xml:space="preserve">Рисунок 4.9 – Загальна структура класу </w:t>
       </w:r>
       <w:proofErr w:type="spellStart"/>
       <w:r>
@@ -38278,14 +38128,12 @@
       <w:pPr>
         <w:pStyle w:val="1"/>
         <w:rPr>
-          <w:highlight w:val="yellow"/>
           <w:lang w:val="uk-UA"/>
         </w:rPr>
       </w:pPr>
       <w:bookmarkStart w:id="30" w:name="_Toc468214888"/>
       <w:r>
         <w:rPr>
-          <w:highlight w:val="yellow"/>
           <w:lang w:val="uk-UA"/>
         </w:rPr>
         <w:lastRenderedPageBreak/>
@@ -38297,14 +38145,12 @@
       <w:pPr>
         <w:pStyle w:val="2"/>
         <w:rPr>
-          <w:highlight w:val="yellow"/>
           <w:lang w:val="uk-UA"/>
         </w:rPr>
       </w:pPr>
       <w:bookmarkStart w:id="31" w:name="_Toc468214889"/>
       <w:r>
         <w:rPr>
-          <w:highlight w:val="yellow"/>
           <w:lang w:val="uk-UA"/>
         </w:rPr>
         <w:t>Робота з програмою</w:t>
@@ -38314,13 +38160,11 @@
     <w:p>
       <w:pPr>
         <w:rPr>
-          <w:highlight w:val="yellow"/>
-          <w:lang w:val="uk-UA"/>
-        </w:rPr>
-      </w:pPr>
-      <w:r>
-        <w:rPr>
-          <w:highlight w:val="yellow"/>
+          <w:lang w:val="uk-UA"/>
+        </w:rPr>
+      </w:pPr>
+      <w:r>
+        <w:rPr>
           <w:lang w:val="uk-UA"/>
         </w:rPr>
         <w:t>Після запуску виконавчого файлу  з розширенням *.</w:t>
@@ -38328,7 +38172,6 @@
       <w:proofErr w:type="spellStart"/>
       <w:r>
         <w:rPr>
-          <w:highlight w:val="yellow"/>
           <w:lang w:val="uk-UA"/>
         </w:rPr>
         <w:t>exe</w:t>
@@ -38336,7 +38179,6 @@
       <w:proofErr w:type="spellEnd"/>
       <w:r>
         <w:rPr>
-          <w:highlight w:val="yellow"/>
           <w:lang w:val="uk-UA"/>
         </w:rPr>
         <w:t>, відкривається головне вікно програми (Рисунок 6.1).</w:t>
@@ -38347,21 +38189,19 @@
         <w:ind w:firstLine="0"/>
         <w:jc w:val="center"/>
         <w:rPr>
-          <w:highlight w:val="yellow"/>
           <w:lang w:val="uk-UA"/>
         </w:rPr>
       </w:pPr>
       <w:r>
         <w:rPr>
           <w:noProof/>
-          <w:highlight w:val="yellow"/>
           <w:lang w:val="uk-UA" w:eastAsia="uk-UA"/>
         </w:rPr>
         <w:drawing>
-          <wp:inline distT="0" distB="0" distL="0" distR="0" wp14:anchorId="71BA2C0E" wp14:editId="0E38F838">
-            <wp:extent cx="4680000" cy="2658288"/>
-            <wp:effectExtent l="0" t="0" r="6350" b="8890"/>
-            <wp:docPr id="21" name="Рисунок 21"/>
+          <wp:inline distT="0" distB="0" distL="0" distR="0" wp14:anchorId="26E64C71" wp14:editId="6C0F44AB">
+            <wp:extent cx="6480175" cy="3240405"/>
+            <wp:effectExtent l="0" t="0" r="0" b="0"/>
+            <wp:docPr id="5" name="Picture 5"/>
             <wp:cNvGraphicFramePr>
               <a:graphicFrameLocks xmlns:a="http://schemas.openxmlformats.org/drawingml/2006/main" noChangeAspect="1"/>
             </wp:cNvGraphicFramePr>
@@ -38369,36 +38209,23 @@
               <a:graphicData uri="http://schemas.openxmlformats.org/drawingml/2006/picture">
                 <pic:pic xmlns:pic="http://schemas.openxmlformats.org/drawingml/2006/picture">
                   <pic:nvPicPr>
-                    <pic:cNvPr id="0" name="Picture 5"/>
-                    <pic:cNvPicPr>
-                      <a:picLocks noChangeAspect="1" noChangeArrowheads="1"/>
-                    </pic:cNvPicPr>
+                    <pic:cNvPr id="1" name=""/>
+                    <pic:cNvPicPr/>
                   </pic:nvPicPr>
                   <pic:blipFill>
-                    <a:blip r:embed="rId33">
-                      <a:extLst>
-                        <a:ext uri="{28A0092B-C50C-407E-A947-70E740481C1C}">
-                          <a14:useLocalDpi xmlns:a14="http://schemas.microsoft.com/office/drawing/2010/main" val="0"/>
-                        </a:ext>
-                      </a:extLst>
-                    </a:blip>
-                    <a:srcRect/>
+                    <a:blip r:embed="rId33"/>
                     <a:stretch>
                       <a:fillRect/>
                     </a:stretch>
                   </pic:blipFill>
-                  <pic:spPr bwMode="auto">
+                  <pic:spPr>
                     <a:xfrm>
                       <a:off x="0" y="0"/>
-                      <a:ext cx="4680000" cy="2658288"/>
+                      <a:ext cx="6480175" cy="3240405"/>
                     </a:xfrm>
                     <a:prstGeom prst="rect">
                       <a:avLst/>
                     </a:prstGeom>
-                    <a:noFill/>
-                    <a:ln>
-                      <a:noFill/>
-                    </a:ln>
                   </pic:spPr>
                 </pic:pic>
               </a:graphicData>
@@ -38412,27 +38239,23 @@
         <w:ind w:firstLine="0"/>
         <w:jc w:val="center"/>
         <w:rPr>
-          <w:highlight w:val="yellow"/>
-          <w:lang w:val="uk-UA"/>
-        </w:rPr>
-      </w:pPr>
-      <w:r>
-        <w:rPr>
-          <w:highlight w:val="yellow"/>
+          <w:lang w:val="uk-UA"/>
+        </w:rPr>
+      </w:pPr>
+      <w:r>
+        <w:rPr>
           <w:lang w:val="uk-UA"/>
         </w:rPr>
         <w:t xml:space="preserve">Рисунок 6.1 </w:t>
       </w:r>
       <w:r>
         <w:rPr>
-          <w:highlight w:val="yellow"/>
           <w:lang w:val="uk-UA"/>
         </w:rPr>
         <w:t>–</w:t>
       </w:r>
       <w:r>
         <w:rPr>
-          <w:highlight w:val="yellow"/>
           <w:lang w:val="uk-UA"/>
         </w:rPr>
         <w:t xml:space="preserve"> Головне вікно програми</w:t>
@@ -38441,27 +38264,41 @@
     <w:p>
       <w:pPr>
         <w:rPr>
-          <w:highlight w:val="yellow"/>
-          <w:lang w:val="uk-UA"/>
-        </w:rPr>
-      </w:pPr>
-      <w:r>
-        <w:rPr>
-          <w:highlight w:val="yellow"/>
-          <w:lang w:val="uk-UA"/>
-        </w:rPr>
-        <w:t xml:space="preserve">Далі за допомогою лічильника з назвою «Розмір системи» шляхом натиску на стрілки або введенням числа з клавіатури необхідно виставити розмір системи, </w:t>
-      </w:r>
-      <w:r>
-        <w:rPr>
-          <w:highlight w:val="yellow"/>
-          <w:lang w:val="uk-UA"/>
-        </w:rPr>
-        <w:t>що буде оброблятися програмою (р</w:t>
-      </w:r>
-      <w:r>
-        <w:rPr>
-          <w:highlight w:val="yellow"/>
+          <w:lang w:val="uk-UA"/>
+        </w:rPr>
+      </w:pPr>
+      <w:r>
+        <w:rPr>
+          <w:lang w:val="uk-UA"/>
+        </w:rPr>
+        <w:t xml:space="preserve">Далі за допомогою </w:t>
+      </w:r>
+      <w:r>
+        <w:rPr>
+          <w:lang w:val="uk-UA"/>
+        </w:rPr>
+        <w:t xml:space="preserve">меню </w:t>
+      </w:r>
+      <w:r>
+        <w:rPr>
+          <w:lang w:val="en-US"/>
+        </w:rPr>
+        <w:t xml:space="preserve">File -&gt; New </w:t>
+      </w:r>
+      <w:r>
+        <w:rPr>
+          <w:lang w:val="uk-UA"/>
+        </w:rPr>
+        <w:t>можна створити нову таблицю з заданою висотою та шириною</w:t>
+      </w:r>
+      <w:r>
+        <w:rPr>
+          <w:lang w:val="uk-UA"/>
+        </w:rPr>
+        <w:t xml:space="preserve"> (р</w:t>
+      </w:r>
+      <w:r>
+        <w:rPr>
           <w:lang w:val="uk-UA"/>
         </w:rPr>
         <w:t>исунок 6.2):</w:t>
@@ -38472,21 +38309,19 @@
         <w:ind w:firstLine="0"/>
         <w:jc w:val="center"/>
         <w:rPr>
-          <w:highlight w:val="yellow"/>
           <w:lang w:val="uk-UA"/>
         </w:rPr>
       </w:pPr>
       <w:r>
         <w:rPr>
           <w:noProof/>
-          <w:highlight w:val="yellow"/>
           <w:lang w:val="uk-UA" w:eastAsia="uk-UA"/>
         </w:rPr>
         <w:drawing>
-          <wp:inline distT="0" distB="0" distL="0" distR="0" wp14:anchorId="3A973BCF" wp14:editId="56DE4845">
-            <wp:extent cx="4680000" cy="2653239"/>
-            <wp:effectExtent l="0" t="0" r="6350" b="0"/>
-            <wp:docPr id="22" name="Рисунок 22"/>
+          <wp:inline distT="0" distB="0" distL="0" distR="0" wp14:anchorId="20CA481D" wp14:editId="0B3D3AE8">
+            <wp:extent cx="2667000" cy="1333500"/>
+            <wp:effectExtent l="0" t="0" r="0" b="0"/>
+            <wp:docPr id="10" name="Picture 10"/>
             <wp:cNvGraphicFramePr>
               <a:graphicFrameLocks xmlns:a="http://schemas.openxmlformats.org/drawingml/2006/main" noChangeAspect="1"/>
             </wp:cNvGraphicFramePr>
@@ -38494,36 +38329,23 @@
               <a:graphicData uri="http://schemas.openxmlformats.org/drawingml/2006/picture">
                 <pic:pic xmlns:pic="http://schemas.openxmlformats.org/drawingml/2006/picture">
                   <pic:nvPicPr>
-                    <pic:cNvPr id="0" name="Picture 6"/>
-                    <pic:cNvPicPr>
-                      <a:picLocks noChangeAspect="1" noChangeArrowheads="1"/>
-                    </pic:cNvPicPr>
+                    <pic:cNvPr id="1" name=""/>
+                    <pic:cNvPicPr/>
                   </pic:nvPicPr>
                   <pic:blipFill>
-                    <a:blip r:embed="rId34">
-                      <a:extLst>
-                        <a:ext uri="{28A0092B-C50C-407E-A947-70E740481C1C}">
-                          <a14:useLocalDpi xmlns:a14="http://schemas.microsoft.com/office/drawing/2010/main" val="0"/>
-                        </a:ext>
-                      </a:extLst>
-                    </a:blip>
-                    <a:srcRect/>
+                    <a:blip r:embed="rId34"/>
                     <a:stretch>
                       <a:fillRect/>
                     </a:stretch>
                   </pic:blipFill>
-                  <pic:spPr bwMode="auto">
+                  <pic:spPr>
                     <a:xfrm>
                       <a:off x="0" y="0"/>
-                      <a:ext cx="4680000" cy="2653239"/>
+                      <a:ext cx="2667000" cy="1333500"/>
                     </a:xfrm>
                     <a:prstGeom prst="rect">
                       <a:avLst/>
                     </a:prstGeom>
-                    <a:noFill/>
-                    <a:ln>
-                      <a:noFill/>
-                    </a:ln>
                   </pic:spPr>
                 </pic:pic>
               </a:graphicData>
@@ -38537,42 +38359,42 @@
         <w:ind w:firstLine="0"/>
         <w:jc w:val="center"/>
         <w:rPr>
-          <w:highlight w:val="yellow"/>
-          <w:lang w:val="uk-UA"/>
-        </w:rPr>
-      </w:pPr>
-      <w:r>
-        <w:rPr>
-          <w:highlight w:val="yellow"/>
+          <w:lang w:val="uk-UA"/>
+        </w:rPr>
+      </w:pPr>
+      <w:r>
+        <w:rPr>
           <w:lang w:val="uk-UA"/>
         </w:rPr>
         <w:t xml:space="preserve">Рисунок 6.2 </w:t>
       </w:r>
       <w:r>
         <w:rPr>
-          <w:highlight w:val="yellow"/>
           <w:lang w:val="uk-UA"/>
         </w:rPr>
         <w:t>–</w:t>
       </w:r>
       <w:r>
         <w:rPr>
-          <w:highlight w:val="yellow"/>
-          <w:lang w:val="uk-UA"/>
-        </w:rPr>
-        <w:t xml:space="preserve"> Вибір необхідного розміру системи</w:t>
-      </w:r>
-    </w:p>
-    <w:p>
-      <w:pPr>
-        <w:rPr>
-          <w:highlight w:val="yellow"/>
-          <w:lang w:val="uk-UA"/>
-        </w:rPr>
-      </w:pPr>
-      <w:r>
-        <w:rPr>
-          <w:highlight w:val="yellow"/>
+          <w:lang w:val="uk-UA"/>
+        </w:rPr>
+        <w:t xml:space="preserve"> Вибір необхідного розміру </w:t>
+      </w:r>
+      <w:r>
+        <w:rPr>
+          <w:lang w:val="uk-UA"/>
+        </w:rPr>
+        <w:t>таблиці</w:t>
+      </w:r>
+    </w:p>
+    <w:p>
+      <w:pPr>
+        <w:rPr>
+          <w:lang w:val="uk-UA"/>
+        </w:rPr>
+      </w:pPr>
+      <w:r>
+        <w:rPr>
           <w:lang w:val="uk-UA"/>
         </w:rPr>
         <w:br w:type="page"/>
@@ -38581,31 +38403,33 @@
     <w:p>
       <w:pPr>
         <w:rPr>
-          <w:highlight w:val="yellow"/>
-          <w:lang w:val="uk-UA"/>
-        </w:rPr>
-      </w:pPr>
-      <w:r>
-        <w:rPr>
-          <w:highlight w:val="yellow"/>
+          <w:lang w:val="uk-UA"/>
+        </w:rPr>
+      </w:pPr>
+      <w:r>
+        <w:rPr>
           <w:lang w:val="uk-UA"/>
         </w:rPr>
         <w:lastRenderedPageBreak/>
-        <w:t xml:space="preserve">Далі необхідно записати матрицю системи та стовпець вільних членів в </w:t>
-      </w:r>
-      <w:r>
-        <w:rPr>
-          <w:highlight w:val="yellow"/>
-          <w:lang w:val="uk-UA"/>
-        </w:rPr>
-        <w:t>матриці</w:t>
-      </w:r>
-      <w:r>
-        <w:rPr>
-          <w:highlight w:val="yellow"/>
-          <w:lang w:val="uk-UA"/>
-        </w:rPr>
-        <w:t xml:space="preserve"> з відповідними назвами (Рисунок 6.3):</w:t>
+        <w:t xml:space="preserve">Далі </w:t>
+      </w:r>
+      <w:r>
+        <w:rPr>
+          <w:lang w:val="uk-UA"/>
+        </w:rPr>
+        <w:t>можливо</w:t>
+      </w:r>
+      <w:r>
+        <w:rPr>
+          <w:lang w:val="uk-UA"/>
+        </w:rPr>
+        <w:t xml:space="preserve"> редагувати данні в таблиці</w:t>
+      </w:r>
+      <w:r>
+        <w:rPr>
+          <w:lang w:val="uk-UA"/>
+        </w:rPr>
+        <w:t xml:space="preserve"> (Рисунок 6.3):</w:t>
       </w:r>
     </w:p>
     <w:p>
@@ -38613,21 +38437,19 @@
         <w:ind w:firstLine="0"/>
         <w:jc w:val="center"/>
         <w:rPr>
-          <w:highlight w:val="yellow"/>
           <w:lang w:val="uk-UA"/>
         </w:rPr>
       </w:pPr>
       <w:r>
         <w:rPr>
           <w:noProof/>
-          <w:highlight w:val="yellow"/>
           <w:lang w:val="uk-UA" w:eastAsia="uk-UA"/>
         </w:rPr>
         <w:drawing>
-          <wp:inline distT="0" distB="0" distL="0" distR="0" wp14:anchorId="28875144" wp14:editId="6A455B24">
-            <wp:extent cx="4680000" cy="2653239"/>
-            <wp:effectExtent l="0" t="0" r="6350" b="0"/>
-            <wp:docPr id="25" name="Рисунок 25"/>
+          <wp:inline distT="0" distB="0" distL="0" distR="0" wp14:anchorId="47099CDD" wp14:editId="56D3A82B">
+            <wp:extent cx="6480175" cy="3240405"/>
+            <wp:effectExtent l="0" t="0" r="0" b="0"/>
+            <wp:docPr id="66" name="Picture 66"/>
             <wp:cNvGraphicFramePr>
               <a:graphicFrameLocks xmlns:a="http://schemas.openxmlformats.org/drawingml/2006/main" noChangeAspect="1"/>
             </wp:cNvGraphicFramePr>
@@ -38635,36 +38457,23 @@
               <a:graphicData uri="http://schemas.openxmlformats.org/drawingml/2006/picture">
                 <pic:pic xmlns:pic="http://schemas.openxmlformats.org/drawingml/2006/picture">
                   <pic:nvPicPr>
-                    <pic:cNvPr id="0" name="Picture 7"/>
-                    <pic:cNvPicPr>
-                      <a:picLocks noChangeAspect="1" noChangeArrowheads="1"/>
-                    </pic:cNvPicPr>
+                    <pic:cNvPr id="1" name=""/>
+                    <pic:cNvPicPr/>
                   </pic:nvPicPr>
                   <pic:blipFill>
-                    <a:blip r:embed="rId35">
-                      <a:extLst>
-                        <a:ext uri="{28A0092B-C50C-407E-A947-70E740481C1C}">
-                          <a14:useLocalDpi xmlns:a14="http://schemas.microsoft.com/office/drawing/2010/main" val="0"/>
-                        </a:ext>
-                      </a:extLst>
-                    </a:blip>
-                    <a:srcRect/>
+                    <a:blip r:embed="rId35"/>
                     <a:stretch>
                       <a:fillRect/>
                     </a:stretch>
                   </pic:blipFill>
-                  <pic:spPr bwMode="auto">
+                  <pic:spPr>
                     <a:xfrm>
                       <a:off x="0" y="0"/>
-                      <a:ext cx="4680000" cy="2653239"/>
+                      <a:ext cx="6480175" cy="3240405"/>
                     </a:xfrm>
                     <a:prstGeom prst="rect">
                       <a:avLst/>
                     </a:prstGeom>
-                    <a:noFill/>
-                    <a:ln>
-                      <a:noFill/>
-                    </a:ln>
                   </pic:spPr>
                 </pic:pic>
               </a:graphicData>
@@ -38678,27 +38487,23 @@
         <w:ind w:firstLine="0"/>
         <w:jc w:val="center"/>
         <w:rPr>
-          <w:highlight w:val="yellow"/>
-          <w:lang w:val="uk-UA"/>
-        </w:rPr>
-      </w:pPr>
-      <w:r>
-        <w:rPr>
-          <w:highlight w:val="yellow"/>
+          <w:lang w:val="uk-UA"/>
+        </w:rPr>
+      </w:pPr>
+      <w:r>
+        <w:rPr>
           <w:lang w:val="uk-UA"/>
         </w:rPr>
         <w:t xml:space="preserve">Рисунок 6.3 </w:t>
       </w:r>
       <w:r>
         <w:rPr>
-          <w:highlight w:val="yellow"/>
           <w:lang w:val="uk-UA"/>
         </w:rPr>
         <w:t>–</w:t>
       </w:r>
       <w:r>
         <w:rPr>
-          <w:highlight w:val="yellow"/>
           <w:lang w:val="uk-UA"/>
         </w:rPr>
         <w:t xml:space="preserve"> Введення вхідних даних</w:t>
@@ -38707,88 +38512,26 @@
     <w:p>
       <w:pPr>
         <w:rPr>
-          <w:highlight w:val="yellow"/>
-          <w:lang w:val="uk-UA"/>
-        </w:rPr>
-      </w:pPr>
-      <w:r>
-        <w:rPr>
-          <w:highlight w:val="yellow"/>
-          <w:lang w:val="uk-UA"/>
-        </w:rPr>
-        <w:t xml:space="preserve">Якщо якісь вхідні дані не є числами, то програма </w:t>
-      </w:r>
-      <w:proofErr w:type="spellStart"/>
-      <w:r>
-        <w:rPr>
-          <w:highlight w:val="yellow"/>
-          <w:lang w:val="uk-UA"/>
-        </w:rPr>
-        <w:t>видасть</w:t>
-      </w:r>
-      <w:proofErr w:type="spellEnd"/>
-      <w:r>
-        <w:rPr>
-          <w:highlight w:val="yellow"/>
-          <w:lang w:val="uk-UA"/>
-        </w:rPr>
-        <w:t xml:space="preserve"> відповідне повідомлення</w:t>
-      </w:r>
-      <w:r>
-        <w:rPr>
-          <w:highlight w:val="yellow"/>
-          <w:lang w:val="uk-UA"/>
-        </w:rPr>
-        <w:t xml:space="preserve"> у полі «Системна інформація»</w:t>
-      </w:r>
-      <w:r>
-        <w:rPr>
-          <w:highlight w:val="yellow"/>
-          <w:lang w:val="uk-UA"/>
-        </w:rPr>
-        <w:t xml:space="preserve"> та зафарбує </w:t>
-      </w:r>
-      <w:r>
-        <w:rPr>
-          <w:highlight w:val="yellow"/>
-          <w:lang w:val="uk-UA"/>
-        </w:rPr>
-        <w:t>комірки</w:t>
-      </w:r>
-      <w:r>
-        <w:rPr>
-          <w:highlight w:val="yellow"/>
-          <w:lang w:val="uk-UA"/>
-        </w:rPr>
-        <w:t xml:space="preserve"> з </w:t>
-      </w:r>
-      <w:r>
-        <w:rPr>
-          <w:highlight w:val="yellow"/>
-          <w:lang w:val="uk-UA"/>
-        </w:rPr>
-        <w:t>некоректними</w:t>
-      </w:r>
-      <w:r>
-        <w:rPr>
-          <w:highlight w:val="yellow"/>
-          <w:lang w:val="uk-UA"/>
-        </w:rPr>
-        <w:t xml:space="preserve"> даними в червоний колір (Рисунок 6.4). Для того щоб можна було продовжити </w:t>
-      </w:r>
-      <w:r>
-        <w:rPr>
-          <w:highlight w:val="yellow"/>
-          <w:lang w:val="uk-UA"/>
-        </w:rPr>
-        <w:t>роботу</w:t>
-      </w:r>
-      <w:r>
-        <w:rPr>
-          <w:highlight w:val="yellow"/>
-          <w:lang w:val="uk-UA"/>
-        </w:rPr>
-        <w:t xml:space="preserve"> з програмою користувач повинен виправити вхідні дані.</w:t>
+          <w:lang w:val="uk-UA"/>
+        </w:rPr>
+      </w:pPr>
+      <w:r>
+        <w:rPr>
+          <w:lang w:val="uk-UA"/>
+        </w:rPr>
+        <w:t xml:space="preserve">Якщо якісь вхідні дані </w:t>
+      </w:r>
+      <w:r>
+        <w:rPr>
+          <w:lang w:val="uk-UA"/>
+        </w:rPr>
+        <w:t>є формулами вони автоматично будуть підраховані(Рисунок 6.4)</w:t>
+      </w:r>
+      <w:r>
+        <w:rPr>
+          <w:lang w:val="uk-UA"/>
+        </w:rPr>
+        <w:t>.</w:t>
       </w:r>
     </w:p>
     <w:p>
@@ -38796,21 +38539,19 @@
         <w:ind w:firstLine="0"/>
         <w:jc w:val="center"/>
         <w:rPr>
-          <w:highlight w:val="yellow"/>
           <w:lang w:val="uk-UA"/>
         </w:rPr>
       </w:pPr>
       <w:r>
         <w:rPr>
           <w:noProof/>
-          <w:highlight w:val="yellow"/>
           <w:lang w:val="uk-UA" w:eastAsia="uk-UA"/>
         </w:rPr>
         <w:drawing>
-          <wp:inline distT="0" distB="0" distL="0" distR="0" wp14:anchorId="01C67230" wp14:editId="35174373">
-            <wp:extent cx="4680000" cy="2663336"/>
-            <wp:effectExtent l="0" t="0" r="6350" b="3810"/>
-            <wp:docPr id="26" name="Рисунок 26"/>
+          <wp:inline distT="0" distB="0" distL="0" distR="0" wp14:anchorId="10E76A51" wp14:editId="18E66019">
+            <wp:extent cx="6480175" cy="3240405"/>
+            <wp:effectExtent l="0" t="0" r="0" b="0"/>
+            <wp:docPr id="71" name="Picture 71"/>
             <wp:cNvGraphicFramePr>
               <a:graphicFrameLocks xmlns:a="http://schemas.openxmlformats.org/drawingml/2006/main" noChangeAspect="1"/>
             </wp:cNvGraphicFramePr>
@@ -38818,36 +38559,23 @@
               <a:graphicData uri="http://schemas.openxmlformats.org/drawingml/2006/picture">
                 <pic:pic xmlns:pic="http://schemas.openxmlformats.org/drawingml/2006/picture">
                   <pic:nvPicPr>
-                    <pic:cNvPr id="0" name="Picture 8"/>
-                    <pic:cNvPicPr>
-                      <a:picLocks noChangeAspect="1" noChangeArrowheads="1"/>
-                    </pic:cNvPicPr>
+                    <pic:cNvPr id="1" name=""/>
+                    <pic:cNvPicPr/>
                   </pic:nvPicPr>
                   <pic:blipFill>
-                    <a:blip r:embed="rId36">
-                      <a:extLst>
-                        <a:ext uri="{28A0092B-C50C-407E-A947-70E740481C1C}">
-                          <a14:useLocalDpi xmlns:a14="http://schemas.microsoft.com/office/drawing/2010/main" val="0"/>
-                        </a:ext>
-                      </a:extLst>
-                    </a:blip>
-                    <a:srcRect/>
+                    <a:blip r:embed="rId36"/>
                     <a:stretch>
                       <a:fillRect/>
                     </a:stretch>
                   </pic:blipFill>
-                  <pic:spPr bwMode="auto">
+                  <pic:spPr>
                     <a:xfrm>
                       <a:off x="0" y="0"/>
-                      <a:ext cx="4680000" cy="2663336"/>
+                      <a:ext cx="6480175" cy="3240405"/>
                     </a:xfrm>
                     <a:prstGeom prst="rect">
                       <a:avLst/>
                     </a:prstGeom>
-                    <a:noFill/>
-                    <a:ln>
-                      <a:noFill/>
-                    </a:ln>
                   </pic:spPr>
                 </pic:pic>
               </a:graphicData>
@@ -38861,211 +38589,72 @@
         <w:ind w:firstLine="0"/>
         <w:jc w:val="center"/>
         <w:rPr>
-          <w:highlight w:val="yellow"/>
-          <w:lang w:val="uk-UA"/>
-        </w:rPr>
-      </w:pPr>
-      <w:r>
-        <w:rPr>
-          <w:highlight w:val="yellow"/>
+          <w:lang w:val="uk-UA"/>
+        </w:rPr>
+      </w:pPr>
+      <w:r>
+        <w:rPr>
           <w:lang w:val="uk-UA"/>
         </w:rPr>
         <w:t xml:space="preserve">Рисунок 6.4 </w:t>
       </w:r>
       <w:r>
         <w:rPr>
-          <w:highlight w:val="yellow"/>
           <w:lang w:val="uk-UA"/>
         </w:rPr>
         <w:t>–</w:t>
       </w:r>
       <w:r>
         <w:rPr>
-          <w:highlight w:val="yellow"/>
           <w:lang w:val="uk-UA"/>
         </w:rPr>
         <w:t xml:space="preserve"> </w:t>
       </w:r>
       <w:r>
         <w:rPr>
-          <w:highlight w:val="yellow"/>
-          <w:lang w:val="uk-UA"/>
-        </w:rPr>
-        <w:t>Приклад не</w:t>
-      </w:r>
-      <w:r>
-        <w:rPr>
-          <w:highlight w:val="yellow"/>
-          <w:lang w:val="uk-UA"/>
-        </w:rPr>
-        <w:t>коректного</w:t>
-      </w:r>
-      <w:r>
-        <w:rPr>
-          <w:highlight w:val="yellow"/>
-          <w:lang w:val="uk-UA"/>
-        </w:rPr>
-        <w:t xml:space="preserve"> введення даних користувачем</w:t>
-      </w:r>
-    </w:p>
-    <w:p>
-      <w:pPr>
-        <w:rPr>
-          <w:highlight w:val="yellow"/>
-          <w:lang w:val="uk-UA"/>
-        </w:rPr>
-      </w:pPr>
-      <w:r>
-        <w:rPr>
-          <w:highlight w:val="yellow"/>
-          <w:lang w:val="uk-UA"/>
-        </w:rPr>
-        <w:t>Після того як дані введені коректно в полі «Метод рішення» необхідно обрати метод</w:t>
-      </w:r>
-      <w:r>
-        <w:rPr>
-          <w:highlight w:val="yellow"/>
-          <w:lang w:val="uk-UA"/>
-        </w:rPr>
-        <w:t>,</w:t>
-      </w:r>
-      <w:r>
-        <w:rPr>
-          <w:highlight w:val="yellow"/>
-          <w:lang w:val="uk-UA"/>
-        </w:rPr>
-        <w:t xml:space="preserve"> яким користувач бажає знайти розв’язки введеної системи та натиснути кнопку «Знайти рішення».</w:t>
-      </w:r>
-      <w:r>
-        <w:rPr>
-          <w:highlight w:val="yellow"/>
-          <w:lang w:val="uk-UA"/>
-        </w:rPr>
-        <w:t xml:space="preserve"> Якщо</w:t>
-      </w:r>
-      <w:r>
-        <w:rPr>
-          <w:highlight w:val="yellow"/>
-          <w:lang w:val="uk-UA"/>
-        </w:rPr>
-        <w:t xml:space="preserve"> для даної системи існує розв’язок та обраний метод </w:t>
-      </w:r>
-      <w:r>
-        <w:rPr>
-          <w:highlight w:val="yellow"/>
-          <w:lang w:val="uk-UA"/>
-        </w:rPr>
-        <w:lastRenderedPageBreak/>
-        <w:t>сходить</w:t>
-      </w:r>
-      <w:r>
-        <w:rPr>
-          <w:highlight w:val="yellow"/>
-          <w:lang w:val="uk-UA"/>
-        </w:rPr>
-        <w:t>, то</w:t>
-      </w:r>
-      <w:r>
-        <w:rPr>
-          <w:highlight w:val="yellow"/>
-          <w:lang w:val="uk-UA"/>
-        </w:rPr>
-        <w:t xml:space="preserve"> для неї</w:t>
-      </w:r>
-      <w:r>
-        <w:rPr>
-          <w:highlight w:val="yellow"/>
+          <w:lang w:val="uk-UA"/>
+        </w:rPr>
+        <w:t>Приклад формули</w:t>
+      </w:r>
+    </w:p>
+    <w:p>
+      <w:pPr>
+        <w:rPr>
+          <w:lang w:val="uk-UA"/>
+        </w:rPr>
+      </w:pPr>
+      <w:r>
+        <w:rPr>
+          <w:lang w:val="uk-UA"/>
+        </w:rPr>
+        <w:t>Якщо буде занесена неправиль</w:t>
+      </w:r>
+      <w:r>
+        <w:rPr>
+          <w:lang w:val="uk-UA"/>
+        </w:rPr>
+        <w:t>на формула програ</w:t>
+      </w:r>
+      <w:r>
+        <w:rPr>
+          <w:lang w:val="uk-UA"/>
+        </w:rPr>
+        <w:t>ма сповістить про помилку</w:t>
+      </w:r>
+      <w:r>
+        <w:rPr>
           <w:lang w:val="uk-UA"/>
         </w:rPr>
         <w:t xml:space="preserve"> </w:t>
       </w:r>
       <w:r>
         <w:rPr>
-          <w:highlight w:val="yellow"/>
-          <w:lang w:val="uk-UA"/>
-        </w:rPr>
-        <w:t>буде виведено</w:t>
-      </w:r>
-      <w:r>
-        <w:rPr>
-          <w:highlight w:val="yellow"/>
-          <w:lang w:val="uk-UA"/>
-        </w:rPr>
-        <w:t xml:space="preserve"> рішення</w:t>
-      </w:r>
-      <w:r>
-        <w:rPr>
-          <w:highlight w:val="yellow"/>
-          <w:lang w:val="uk-UA"/>
-        </w:rPr>
-        <w:t xml:space="preserve"> у </w:t>
-      </w:r>
-      <w:r>
-        <w:rPr>
-          <w:highlight w:val="yellow"/>
-          <w:lang w:val="uk-UA"/>
-        </w:rPr>
-        <w:t>матрицю «Рішення системи»</w:t>
-      </w:r>
-      <w:r>
-        <w:rPr>
-          <w:highlight w:val="yellow"/>
-          <w:lang w:val="uk-UA"/>
-        </w:rPr>
-        <w:t xml:space="preserve"> та</w:t>
-      </w:r>
-      <w:r>
-        <w:rPr>
-          <w:highlight w:val="yellow"/>
-          <w:lang w:val="uk-UA"/>
-        </w:rPr>
-        <w:t xml:space="preserve"> буде</w:t>
-      </w:r>
-      <w:r>
-        <w:rPr>
-          <w:highlight w:val="yellow"/>
-          <w:lang w:val="uk-UA"/>
-        </w:rPr>
-        <w:t xml:space="preserve"> записано у текстовий файл</w:t>
-      </w:r>
-      <w:r>
-        <w:rPr>
-          <w:highlight w:val="yellow"/>
           <w:lang w:val="uk-UA"/>
         </w:rPr>
         <w:t xml:space="preserve"> </w:t>
       </w:r>
       <w:r>
         <w:rPr>
-          <w:highlight w:val="yellow"/>
-          <w:lang w:val="uk-UA"/>
-        </w:rPr>
-        <w:t xml:space="preserve">саму </w:t>
-      </w:r>
-      <w:r>
-        <w:rPr>
-          <w:highlight w:val="yellow"/>
-          <w:lang w:val="uk-UA"/>
-        </w:rPr>
-        <w:t xml:space="preserve">систему та її </w:t>
-      </w:r>
-      <w:r>
-        <w:rPr>
-          <w:highlight w:val="yellow"/>
-          <w:lang w:val="uk-UA"/>
-        </w:rPr>
-        <w:t xml:space="preserve">рішення </w:t>
-      </w:r>
-      <w:r>
-        <w:rPr>
-          <w:highlight w:val="yellow"/>
-          <w:lang w:val="uk-UA"/>
-        </w:rPr>
-        <w:t xml:space="preserve"> </w:t>
-      </w:r>
-      <w:r>
-        <w:rPr>
-          <w:highlight w:val="yellow"/>
           <w:lang w:val="uk-UA"/>
         </w:rPr>
         <w:t>(Рисунок 6.5):</w:t>
@@ -39076,21 +38665,20 @@
         <w:ind w:firstLine="0"/>
         <w:jc w:val="center"/>
         <w:rPr>
-          <w:highlight w:val="yellow"/>
           <w:lang w:val="uk-UA"/>
         </w:rPr>
       </w:pPr>
       <w:r>
         <w:rPr>
           <w:noProof/>
-          <w:highlight w:val="yellow"/>
           <w:lang w:val="uk-UA" w:eastAsia="uk-UA"/>
         </w:rPr>
+        <w:lastRenderedPageBreak/>
         <w:drawing>
-          <wp:inline distT="0" distB="0" distL="0" distR="0" wp14:anchorId="58836C78" wp14:editId="44E51255">
-            <wp:extent cx="4680000" cy="2648650"/>
-            <wp:effectExtent l="0" t="0" r="6350" b="0"/>
-            <wp:docPr id="27" name="Рисунок 27"/>
+          <wp:inline distT="0" distB="0" distL="0" distR="0" wp14:anchorId="59015B2C" wp14:editId="24139AC0">
+            <wp:extent cx="6480175" cy="3240405"/>
+            <wp:effectExtent l="0" t="0" r="0" b="0"/>
+            <wp:docPr id="72" name="Picture 72"/>
             <wp:cNvGraphicFramePr>
               <a:graphicFrameLocks xmlns:a="http://schemas.openxmlformats.org/drawingml/2006/main" noChangeAspect="1"/>
             </wp:cNvGraphicFramePr>
@@ -39098,36 +38686,23 @@
               <a:graphicData uri="http://schemas.openxmlformats.org/drawingml/2006/picture">
                 <pic:pic xmlns:pic="http://schemas.openxmlformats.org/drawingml/2006/picture">
                   <pic:nvPicPr>
-                    <pic:cNvPr id="0" name="Picture 9"/>
-                    <pic:cNvPicPr>
-                      <a:picLocks noChangeAspect="1" noChangeArrowheads="1"/>
-                    </pic:cNvPicPr>
+                    <pic:cNvPr id="1" name=""/>
+                    <pic:cNvPicPr/>
                   </pic:nvPicPr>
                   <pic:blipFill>
-                    <a:blip r:embed="rId37">
-                      <a:extLst>
-                        <a:ext uri="{28A0092B-C50C-407E-A947-70E740481C1C}">
-                          <a14:useLocalDpi xmlns:a14="http://schemas.microsoft.com/office/drawing/2010/main" val="0"/>
-                        </a:ext>
-                      </a:extLst>
-                    </a:blip>
-                    <a:srcRect/>
+                    <a:blip r:embed="rId37"/>
                     <a:stretch>
                       <a:fillRect/>
                     </a:stretch>
                   </pic:blipFill>
-                  <pic:spPr bwMode="auto">
+                  <pic:spPr>
                     <a:xfrm>
                       <a:off x="0" y="0"/>
-                      <a:ext cx="4680000" cy="2648650"/>
+                      <a:ext cx="6480175" cy="3240405"/>
                     </a:xfrm>
                     <a:prstGeom prst="rect">
                       <a:avLst/>
                     </a:prstGeom>
-                    <a:noFill/>
-                    <a:ln>
-                      <a:noFill/>
-                    </a:ln>
                   </pic:spPr>
                 </pic:pic>
               </a:graphicData>
@@ -39141,73 +38716,51 @@
         <w:ind w:firstLine="0"/>
         <w:jc w:val="center"/>
         <w:rPr>
-          <w:highlight w:val="yellow"/>
-          <w:lang w:val="uk-UA"/>
-        </w:rPr>
-      </w:pPr>
-      <w:r>
-        <w:rPr>
-          <w:highlight w:val="yellow"/>
+          <w:lang w:val="uk-UA"/>
+        </w:rPr>
+      </w:pPr>
+      <w:r>
+        <w:rPr>
           <w:lang w:val="uk-UA"/>
         </w:rPr>
         <w:t xml:space="preserve">Рисунок 6.5 </w:t>
       </w:r>
       <w:r>
         <w:rPr>
-          <w:highlight w:val="yellow"/>
           <w:lang w:val="uk-UA"/>
         </w:rPr>
         <w:t>–</w:t>
       </w:r>
       <w:r>
         <w:rPr>
-          <w:highlight w:val="yellow"/>
-          <w:lang w:val="uk-UA"/>
-        </w:rPr>
-        <w:t xml:space="preserve"> Приклад результату роботи програми</w:t>
-      </w:r>
-    </w:p>
-    <w:p>
-      <w:pPr>
-        <w:rPr>
-          <w:highlight w:val="yellow"/>
-          <w:lang w:val="uk-UA"/>
-        </w:rPr>
-      </w:pPr>
-      <w:r>
-        <w:rPr>
-          <w:highlight w:val="yellow"/>
-          <w:lang w:val="uk-UA"/>
-        </w:rPr>
-        <w:t xml:space="preserve">Якщо для даної </w:t>
-      </w:r>
-      <w:r>
-        <w:rPr>
-          <w:highlight w:val="yellow"/>
-          <w:lang w:val="uk-UA"/>
-        </w:rPr>
-        <w:t>системи</w:t>
-      </w:r>
-      <w:r>
-        <w:rPr>
-          <w:highlight w:val="yellow"/>
-          <w:lang w:val="uk-UA"/>
-        </w:rPr>
-        <w:t xml:space="preserve"> не існує</w:t>
-      </w:r>
-      <w:r>
-        <w:rPr>
-          <w:highlight w:val="yellow"/>
-          <w:lang w:val="uk-UA"/>
-        </w:rPr>
-        <w:t xml:space="preserve"> розв’язку або їх безліч</w:t>
-      </w:r>
-      <w:r>
-        <w:rPr>
-          <w:highlight w:val="yellow"/>
-          <w:lang w:val="uk-UA"/>
-        </w:rPr>
-        <w:t>, то програмою в поле системної інформації буде виведене відповідне повідомлення (Рисунок 6.6):</w:t>
+          <w:lang w:val="uk-UA"/>
+        </w:rPr>
+        <w:t xml:space="preserve"> </w:t>
+      </w:r>
+      <w:r>
+        <w:rPr>
+          <w:lang w:val="uk-UA"/>
+        </w:rPr>
+        <w:t>Приклад повідомлення про помилку</w:t>
+      </w:r>
+    </w:p>
+    <w:p>
+      <w:pPr>
+        <w:rPr>
+          <w:lang w:val="uk-UA"/>
+        </w:rPr>
+      </w:pPr>
+      <w:r>
+        <w:rPr>
+          <w:lang w:val="uk-UA"/>
+        </w:rPr>
+        <w:t xml:space="preserve">В формулах можна посилатись на інші комірки </w:t>
+      </w:r>
+      <w:r>
+        <w:rPr>
+          <w:lang w:val="uk-UA"/>
+        </w:rPr>
+        <w:t>(Рисунок 6.6):</w:t>
       </w:r>
     </w:p>
     <w:p>
@@ -39215,21 +38768,19 @@
         <w:ind w:firstLine="0"/>
         <w:jc w:val="center"/>
         <w:rPr>
-          <w:highlight w:val="yellow"/>
           <w:lang w:val="uk-UA"/>
         </w:rPr>
       </w:pPr>
       <w:r>
         <w:rPr>
           <w:noProof/>
-          <w:highlight w:val="yellow"/>
           <w:lang w:val="uk-UA" w:eastAsia="uk-UA"/>
         </w:rPr>
         <w:drawing>
-          <wp:inline distT="0" distB="0" distL="0" distR="0" wp14:anchorId="22FD1F72" wp14:editId="63AC26B6">
-            <wp:extent cx="4680000" cy="2653239"/>
-            <wp:effectExtent l="0" t="0" r="6350" b="0"/>
-            <wp:docPr id="29" name="Рисунок 29"/>
+          <wp:inline distT="0" distB="0" distL="0" distR="0" wp14:anchorId="1F248394" wp14:editId="56D897B6">
+            <wp:extent cx="6480175" cy="3240405"/>
+            <wp:effectExtent l="0" t="0" r="0" b="0"/>
+            <wp:docPr id="73" name="Picture 73"/>
             <wp:cNvGraphicFramePr>
               <a:graphicFrameLocks xmlns:a="http://schemas.openxmlformats.org/drawingml/2006/main" noChangeAspect="1"/>
             </wp:cNvGraphicFramePr>
@@ -39237,36 +38788,23 @@
               <a:graphicData uri="http://schemas.openxmlformats.org/drawingml/2006/picture">
                 <pic:pic xmlns:pic="http://schemas.openxmlformats.org/drawingml/2006/picture">
                   <pic:nvPicPr>
-                    <pic:cNvPr id="0" name="Picture 10"/>
-                    <pic:cNvPicPr>
-                      <a:picLocks noChangeAspect="1" noChangeArrowheads="1"/>
-                    </pic:cNvPicPr>
+                    <pic:cNvPr id="1" name=""/>
+                    <pic:cNvPicPr/>
                   </pic:nvPicPr>
                   <pic:blipFill>
-                    <a:blip r:embed="rId38">
-                      <a:extLst>
-                        <a:ext uri="{28A0092B-C50C-407E-A947-70E740481C1C}">
-                          <a14:useLocalDpi xmlns:a14="http://schemas.microsoft.com/office/drawing/2010/main" val="0"/>
-                        </a:ext>
-                      </a:extLst>
-                    </a:blip>
-                    <a:srcRect/>
+                    <a:blip r:embed="rId38"/>
                     <a:stretch>
                       <a:fillRect/>
                     </a:stretch>
                   </pic:blipFill>
-                  <pic:spPr bwMode="auto">
+                  <pic:spPr>
                     <a:xfrm>
                       <a:off x="0" y="0"/>
-                      <a:ext cx="4680000" cy="2653239"/>
+                      <a:ext cx="6480175" cy="3240405"/>
                     </a:xfrm>
                     <a:prstGeom prst="rect">
                       <a:avLst/>
                     </a:prstGeom>
-                    <a:noFill/>
-                    <a:ln>
-                      <a:noFill/>
-                    </a:ln>
                   </pic:spPr>
                 </pic:pic>
               </a:graphicData>
@@ -39280,53 +38818,64 @@
         <w:ind w:firstLine="0"/>
         <w:jc w:val="center"/>
         <w:rPr>
-          <w:highlight w:val="yellow"/>
-          <w:lang w:val="uk-UA"/>
-        </w:rPr>
-      </w:pPr>
-      <w:r>
-        <w:rPr>
-          <w:highlight w:val="yellow"/>
+          <w:lang w:val="en-US"/>
+        </w:rPr>
+      </w:pPr>
+      <w:r>
+        <w:rPr>
           <w:lang w:val="uk-UA"/>
         </w:rPr>
         <w:t xml:space="preserve">Рисунок 6.6 </w:t>
       </w:r>
       <w:r>
         <w:rPr>
-          <w:highlight w:val="yellow"/>
           <w:lang w:val="uk-UA"/>
         </w:rPr>
         <w:t>–</w:t>
       </w:r>
       <w:r>
         <w:rPr>
-          <w:highlight w:val="yellow"/>
           <w:lang w:val="uk-UA"/>
         </w:rPr>
         <w:t xml:space="preserve"> Приклад </w:t>
       </w:r>
       <w:r>
         <w:rPr>
-          <w:highlight w:val="yellow"/>
-          <w:lang w:val="uk-UA"/>
-        </w:rPr>
-        <w:t>введення системи для якої не існує розв’язку</w:t>
+          <w:lang w:val="uk-UA"/>
+        </w:rPr>
+        <w:t>складної формули</w:t>
       </w:r>
     </w:p>
     <w:p>
       <w:pPr>
         <w:jc w:val="center"/>
         <w:rPr>
-          <w:highlight w:val="yellow"/>
-          <w:lang w:val="uk-UA"/>
-        </w:rPr>
-      </w:pPr>
-      <w:r>
-        <w:rPr>
-          <w:highlight w:val="yellow"/>
-          <w:lang w:val="uk-UA"/>
-        </w:rPr>
-        <w:t>Якщо для даної системи обраний метод не сходиться, то програмою в поле системної інформації буде виведене відповідне повідомлення (Рисунок 6.7):</w:t>
+          <w:lang w:val="uk-UA"/>
+        </w:rPr>
+      </w:pPr>
+      <w:r>
+        <w:rPr>
+          <w:lang w:val="uk-UA"/>
+        </w:rPr>
+        <w:t xml:space="preserve">За допомогою меню </w:t>
+      </w:r>
+      <w:r>
+        <w:rPr>
+          <w:lang w:val="en-US"/>
+        </w:rPr>
+        <w:t xml:space="preserve">File -&gt; Save </w:t>
+      </w:r>
+      <w:r>
+        <w:rPr>
+          <w:lang w:val="uk-UA"/>
+        </w:rPr>
+        <w:t>можна зберегти таблицю</w:t>
+      </w:r>
+      <w:r>
+        <w:rPr>
+          <w:lang w:val="uk-UA"/>
+        </w:rPr>
+        <w:t xml:space="preserve"> (Рисунок 6.7):</w:t>
       </w:r>
     </w:p>
     <w:p>
@@ -39334,22 +38883,20 @@
         <w:ind w:firstLine="0"/>
         <w:jc w:val="center"/>
         <w:rPr>
-          <w:highlight w:val="yellow"/>
           <w:lang w:val="uk-UA"/>
         </w:rPr>
       </w:pPr>
       <w:r>
         <w:rPr>
           <w:noProof/>
-          <w:highlight w:val="yellow"/>
           <w:lang w:val="uk-UA" w:eastAsia="uk-UA"/>
         </w:rPr>
         <w:lastRenderedPageBreak/>
         <w:drawing>
-          <wp:inline distT="0" distB="0" distL="0" distR="0" wp14:anchorId="5E560D33" wp14:editId="26454BC0">
-            <wp:extent cx="4680000" cy="2653239"/>
-            <wp:effectExtent l="0" t="0" r="6350" b="0"/>
-            <wp:docPr id="67" name="Рисунок 67"/>
+          <wp:inline distT="0" distB="0" distL="0" distR="0" wp14:anchorId="4E40FDE1" wp14:editId="2E5875A2">
+            <wp:extent cx="6372225" cy="4505325"/>
+            <wp:effectExtent l="0" t="0" r="9525" b="9525"/>
+            <wp:docPr id="76" name="Picture 76"/>
             <wp:cNvGraphicFramePr>
               <a:graphicFrameLocks xmlns:a="http://schemas.openxmlformats.org/drawingml/2006/main" noChangeAspect="1"/>
             </wp:cNvGraphicFramePr>
@@ -39357,36 +38904,23 @@
               <a:graphicData uri="http://schemas.openxmlformats.org/drawingml/2006/picture">
                 <pic:pic xmlns:pic="http://schemas.openxmlformats.org/drawingml/2006/picture">
                   <pic:nvPicPr>
-                    <pic:cNvPr id="0" name="Picture 11"/>
-                    <pic:cNvPicPr>
-                      <a:picLocks noChangeAspect="1" noChangeArrowheads="1"/>
-                    </pic:cNvPicPr>
+                    <pic:cNvPr id="1" name=""/>
+                    <pic:cNvPicPr/>
                   </pic:nvPicPr>
                   <pic:blipFill>
-                    <a:blip r:embed="rId39">
-                      <a:extLst>
-                        <a:ext uri="{28A0092B-C50C-407E-A947-70E740481C1C}">
-                          <a14:useLocalDpi xmlns:a14="http://schemas.microsoft.com/office/drawing/2010/main" val="0"/>
-                        </a:ext>
-                      </a:extLst>
-                    </a:blip>
-                    <a:srcRect/>
+                    <a:blip r:embed="rId39"/>
                     <a:stretch>
                       <a:fillRect/>
                     </a:stretch>
                   </pic:blipFill>
-                  <pic:spPr bwMode="auto">
+                  <pic:spPr>
                     <a:xfrm>
                       <a:off x="0" y="0"/>
-                      <a:ext cx="4680000" cy="2653239"/>
+                      <a:ext cx="6372225" cy="4505325"/>
                     </a:xfrm>
                     <a:prstGeom prst="rect">
                       <a:avLst/>
                     </a:prstGeom>
-                    <a:noFill/>
-                    <a:ln>
-                      <a:noFill/>
-                    </a:ln>
                   </pic:spPr>
                 </pic:pic>
               </a:graphicData>
@@ -39400,64 +38934,60 @@
         <w:ind w:firstLine="0"/>
         <w:jc w:val="center"/>
         <w:rPr>
-          <w:highlight w:val="yellow"/>
-          <w:lang w:val="uk-UA"/>
-        </w:rPr>
-      </w:pPr>
-      <w:r>
-        <w:rPr>
-          <w:highlight w:val="yellow"/>
+          <w:lang w:val="uk-UA"/>
+        </w:rPr>
+      </w:pPr>
+      <w:r>
+        <w:rPr>
           <w:lang w:val="uk-UA"/>
         </w:rPr>
         <w:t xml:space="preserve">Рисунок 6.7 </w:t>
       </w:r>
       <w:r>
         <w:rPr>
-          <w:highlight w:val="yellow"/>
           <w:lang w:val="uk-UA"/>
         </w:rPr>
         <w:t>–</w:t>
       </w:r>
       <w:r>
         <w:rPr>
-          <w:highlight w:val="yellow"/>
-          <w:lang w:val="uk-UA"/>
-        </w:rPr>
-        <w:t xml:space="preserve"> Приклад введення системи для якої обраний метод </w:t>
-      </w:r>
-      <w:r>
-        <w:rPr>
-          <w:highlight w:val="yellow"/>
-          <w:lang w:val="uk-UA"/>
-        </w:rPr>
-        <w:br/>
-        <w:t>не сходиться</w:t>
-      </w:r>
-    </w:p>
-    <w:p>
-      <w:pPr>
-        <w:rPr>
-          <w:highlight w:val="yellow"/>
-          <w:lang w:val="uk-UA"/>
-        </w:rPr>
-      </w:pPr>
-      <w:r>
-        <w:rPr>
-          <w:highlight w:val="yellow"/>
-          <w:lang w:val="uk-UA"/>
-        </w:rPr>
-        <w:t>Якщо під час виконання програми було обрано розмірність матриці «2» та записано систему для якої обраний метод сходиться, то програмою задля візуалізації рішення буде виведено графік</w:t>
-      </w:r>
-      <w:r>
-        <w:rPr>
-          <w:highlight w:val="yellow"/>
-          <w:lang w:val="uk-UA"/>
-        </w:rPr>
-        <w:t xml:space="preserve"> системи</w:t>
-      </w:r>
-      <w:r>
-        <w:rPr>
-          <w:highlight w:val="yellow"/>
+          <w:lang w:val="uk-UA"/>
+        </w:rPr>
+        <w:t xml:space="preserve"> </w:t>
+      </w:r>
+      <w:r>
+        <w:rPr>
+          <w:lang w:val="uk-UA"/>
+        </w:rPr>
+        <w:t>Збереження таблиці</w:t>
+      </w:r>
+    </w:p>
+    <w:p>
+      <w:pPr>
+        <w:rPr>
+          <w:lang w:val="uk-UA"/>
+        </w:rPr>
+      </w:pPr>
+      <w:r>
+        <w:rPr>
+          <w:lang w:val="uk-UA"/>
+        </w:rPr>
+        <w:t xml:space="preserve">За допомогою меню </w:t>
+      </w:r>
+      <w:r>
+        <w:rPr>
+          <w:lang w:val="en-US"/>
+        </w:rPr>
+        <w:t xml:space="preserve">File -&gt; Open </w:t>
+      </w:r>
+      <w:r>
+        <w:rPr>
+          <w:lang w:val="uk-UA"/>
+        </w:rPr>
+        <w:t>можна відкрити таблицю</w:t>
+      </w:r>
+      <w:r>
+        <w:rPr>
           <w:lang w:val="uk-UA"/>
         </w:rPr>
         <w:t xml:space="preserve"> (Рисунок 6.8):</w:t>
@@ -39468,21 +38998,20 @@
         <w:ind w:firstLine="0"/>
         <w:jc w:val="center"/>
         <w:rPr>
-          <w:highlight w:val="yellow"/>
           <w:lang w:val="uk-UA"/>
         </w:rPr>
       </w:pPr>
       <w:r>
         <w:rPr>
           <w:noProof/>
-          <w:highlight w:val="yellow"/>
           <w:lang w:val="uk-UA" w:eastAsia="uk-UA"/>
         </w:rPr>
+        <w:lastRenderedPageBreak/>
         <w:drawing>
-          <wp:inline distT="0" distB="0" distL="0" distR="0" wp14:anchorId="4B77BFA5" wp14:editId="4BFFEDF0">
-            <wp:extent cx="4680000" cy="3505066"/>
-            <wp:effectExtent l="0" t="0" r="6350" b="635"/>
-            <wp:docPr id="68" name="Рисунок 68"/>
+          <wp:inline distT="0" distB="0" distL="0" distR="0" wp14:anchorId="12A599FA" wp14:editId="7610C24A">
+            <wp:extent cx="6372225" cy="4505325"/>
+            <wp:effectExtent l="0" t="0" r="9525" b="9525"/>
+            <wp:docPr id="77" name="Picture 77"/>
             <wp:cNvGraphicFramePr>
               <a:graphicFrameLocks xmlns:a="http://schemas.openxmlformats.org/drawingml/2006/main" noChangeAspect="1"/>
             </wp:cNvGraphicFramePr>
@@ -39490,36 +39019,23 @@
               <a:graphicData uri="http://schemas.openxmlformats.org/drawingml/2006/picture">
                 <pic:pic xmlns:pic="http://schemas.openxmlformats.org/drawingml/2006/picture">
                   <pic:nvPicPr>
-                    <pic:cNvPr id="0" name="Picture 12"/>
-                    <pic:cNvPicPr>
-                      <a:picLocks noChangeAspect="1" noChangeArrowheads="1"/>
-                    </pic:cNvPicPr>
+                    <pic:cNvPr id="1" name=""/>
+                    <pic:cNvPicPr/>
                   </pic:nvPicPr>
                   <pic:blipFill>
-                    <a:blip r:embed="rId40">
-                      <a:extLst>
-                        <a:ext uri="{28A0092B-C50C-407E-A947-70E740481C1C}">
-                          <a14:useLocalDpi xmlns:a14="http://schemas.microsoft.com/office/drawing/2010/main" val="0"/>
-                        </a:ext>
-                      </a:extLst>
-                    </a:blip>
-                    <a:srcRect/>
+                    <a:blip r:embed="rId40"/>
                     <a:stretch>
                       <a:fillRect/>
                     </a:stretch>
                   </pic:blipFill>
-                  <pic:spPr bwMode="auto">
+                  <pic:spPr>
                     <a:xfrm>
                       <a:off x="0" y="0"/>
-                      <a:ext cx="4680000" cy="3505066"/>
+                      <a:ext cx="6372225" cy="4505325"/>
                     </a:xfrm>
                     <a:prstGeom prst="rect">
                       <a:avLst/>
                     </a:prstGeom>
-                    <a:noFill/>
-                    <a:ln>
-                      <a:noFill/>
-                    </a:ln>
                   </pic:spPr>
                 </pic:pic>
               </a:graphicData>
@@ -39533,77 +39049,96 @@
         <w:ind w:firstLine="0"/>
         <w:jc w:val="center"/>
         <w:rPr>
-          <w:highlight w:val="yellow"/>
-          <w:lang w:val="uk-UA"/>
-        </w:rPr>
-      </w:pPr>
-      <w:r>
-        <w:rPr>
-          <w:highlight w:val="yellow"/>
+          <w:lang w:val="uk-UA"/>
+        </w:rPr>
+      </w:pPr>
+      <w:r>
+        <w:rPr>
           <w:lang w:val="uk-UA"/>
         </w:rPr>
         <w:t xml:space="preserve">Рисунок 6.8 </w:t>
       </w:r>
       <w:r>
         <w:rPr>
-          <w:highlight w:val="yellow"/>
           <w:lang w:val="uk-UA"/>
         </w:rPr>
         <w:t>–</w:t>
       </w:r>
       <w:r>
         <w:rPr>
-          <w:highlight w:val="yellow"/>
-          <w:lang w:val="uk-UA"/>
-        </w:rPr>
-        <w:t xml:space="preserve"> Приклад введення графіку системи </w:t>
-      </w:r>
-    </w:p>
-    <w:p>
-      <w:pPr>
-        <w:rPr>
-          <w:highlight w:val="yellow"/>
-          <w:lang w:val="uk-UA"/>
-        </w:rPr>
-      </w:pPr>
-      <w:r>
-        <w:rPr>
-          <w:highlight w:val="yellow"/>
-          <w:lang w:val="uk-UA"/>
-        </w:rPr>
-        <w:t>Даний графік м</w:t>
-      </w:r>
-      <w:r>
-        <w:rPr>
-          <w:highlight w:val="yellow"/>
-          <w:lang w:val="uk-UA"/>
-        </w:rPr>
-        <w:t xml:space="preserve">ожна масштабувати виділивши необхідну область в прямокутник шляхом клацання лівою кнопкою та протягування миші </w:t>
-      </w:r>
-      <w:r>
-        <w:rPr>
-          <w:highlight w:val="yellow"/>
+          <w:lang w:val="uk-UA"/>
+        </w:rPr>
+        <w:t xml:space="preserve"> Приклад </w:t>
+      </w:r>
+      <w:r>
+        <w:rPr>
+          <w:lang w:val="uk-UA"/>
+        </w:rPr>
+        <w:t>відкриття таблиці</w:t>
+      </w:r>
+      <w:r>
+        <w:rPr>
+          <w:lang w:val="uk-UA"/>
+        </w:rPr>
+        <w:t xml:space="preserve"> </w:t>
+      </w:r>
+    </w:p>
+    <w:p>
+      <w:pPr>
+        <w:rPr>
+          <w:lang w:val="uk-UA"/>
+        </w:rPr>
+      </w:pPr>
+      <w:r>
+        <w:rPr>
+          <w:lang w:val="uk-UA"/>
+        </w:rPr>
+        <w:t xml:space="preserve">За допомогою меню </w:t>
+      </w:r>
+      <w:r>
+        <w:rPr>
+          <w:lang w:val="en-US"/>
+        </w:rPr>
+        <w:t xml:space="preserve">Latest </w:t>
+      </w:r>
+      <w:r>
+        <w:rPr>
+          <w:lang w:val="uk-UA"/>
+        </w:rPr>
+        <w:t>можна відкрити останні використані файли</w:t>
+      </w:r>
+      <w:r>
+        <w:rPr>
+          <w:lang w:val="uk-UA"/>
+        </w:rPr>
+        <w:t xml:space="preserve"> </w:t>
+      </w:r>
+      <w:r>
+        <w:rPr>
           <w:lang w:val="uk-UA"/>
         </w:rPr>
         <w:br/>
       </w:r>
       <w:r>
         <w:rPr>
-          <w:highlight w:val="yellow"/>
-          <w:lang w:val="uk-UA"/>
-        </w:rPr>
-        <w:t>(Рисунок 6.9</w:t>
-      </w:r>
-      <w:r>
-        <w:rPr>
-          <w:highlight w:val="yellow"/>
-          <w:lang w:val="uk-UA"/>
-        </w:rPr>
-        <w:t xml:space="preserve"> та Рисунок 6.10</w:t>
-      </w:r>
-      <w:r>
-        <w:rPr>
-          <w:highlight w:val="yellow"/>
+          <w:lang w:val="uk-UA"/>
+        </w:rPr>
+        <w:t>(</w:t>
+      </w:r>
+      <w:r>
+        <w:rPr>
+          <w:lang w:val="uk-UA"/>
+        </w:rPr>
+        <w:t>Рисунок 6.</w:t>
+      </w:r>
+      <w:r>
+        <w:rPr>
+          <w:lang w:val="uk-UA"/>
+        </w:rPr>
+        <w:t>9</w:t>
+      </w:r>
+      <w:r>
+        <w:rPr>
           <w:lang w:val="uk-UA"/>
         </w:rPr>
         <w:t>):</w:t>
@@ -39614,22 +39149,19 @@
         <w:ind w:firstLine="0"/>
         <w:jc w:val="center"/>
         <w:rPr>
-          <w:highlight w:val="yellow"/>
           <w:lang w:val="uk-UA"/>
         </w:rPr>
       </w:pPr>
       <w:r>
         <w:rPr>
           <w:noProof/>
-          <w:highlight w:val="yellow"/>
           <w:lang w:val="uk-UA" w:eastAsia="uk-UA"/>
         </w:rPr>
-        <w:lastRenderedPageBreak/>
         <w:drawing>
-          <wp:inline distT="0" distB="0" distL="0" distR="0" wp14:anchorId="3457F797" wp14:editId="2DC228CF">
-            <wp:extent cx="4680000" cy="3518714"/>
-            <wp:effectExtent l="0" t="0" r="6350" b="5715"/>
-            <wp:docPr id="69" name="Рисунок 69"/>
+          <wp:inline distT="0" distB="0" distL="0" distR="0" wp14:anchorId="7BFA931B" wp14:editId="56EA672C">
+            <wp:extent cx="6480175" cy="3240405"/>
+            <wp:effectExtent l="0" t="0" r="0" b="0"/>
+            <wp:docPr id="94" name="Picture 94"/>
             <wp:cNvGraphicFramePr>
               <a:graphicFrameLocks xmlns:a="http://schemas.openxmlformats.org/drawingml/2006/main" noChangeAspect="1"/>
             </wp:cNvGraphicFramePr>
@@ -39637,36 +39169,23 @@
               <a:graphicData uri="http://schemas.openxmlformats.org/drawingml/2006/picture">
                 <pic:pic xmlns:pic="http://schemas.openxmlformats.org/drawingml/2006/picture">
                   <pic:nvPicPr>
-                    <pic:cNvPr id="0" name="Picture 13"/>
-                    <pic:cNvPicPr>
-                      <a:picLocks noChangeAspect="1" noChangeArrowheads="1"/>
-                    </pic:cNvPicPr>
+                    <pic:cNvPr id="1" name=""/>
+                    <pic:cNvPicPr/>
                   </pic:nvPicPr>
                   <pic:blipFill>
-                    <a:blip r:embed="rId41">
-                      <a:extLst>
-                        <a:ext uri="{28A0092B-C50C-407E-A947-70E740481C1C}">
-                          <a14:useLocalDpi xmlns:a14="http://schemas.microsoft.com/office/drawing/2010/main" val="0"/>
-                        </a:ext>
-                      </a:extLst>
-                    </a:blip>
-                    <a:srcRect/>
+                    <a:blip r:embed="rId41"/>
                     <a:stretch>
                       <a:fillRect/>
                     </a:stretch>
                   </pic:blipFill>
-                  <pic:spPr bwMode="auto">
+                  <pic:spPr>
                     <a:xfrm>
                       <a:off x="0" y="0"/>
-                      <a:ext cx="4680000" cy="3518714"/>
+                      <a:ext cx="6480175" cy="3240405"/>
                     </a:xfrm>
                     <a:prstGeom prst="rect">
                       <a:avLst/>
                     </a:prstGeom>
-                    <a:noFill/>
-                    <a:ln>
-                      <a:noFill/>
-                    </a:ln>
                   </pic:spPr>
                 </pic:pic>
               </a:graphicData>
@@ -39680,30 +39199,26 @@
         <w:ind w:firstLine="0"/>
         <w:jc w:val="center"/>
         <w:rPr>
-          <w:highlight w:val="yellow"/>
-          <w:lang w:val="uk-UA"/>
-        </w:rPr>
-      </w:pPr>
-      <w:r>
-        <w:rPr>
-          <w:highlight w:val="yellow"/>
+          <w:lang w:val="uk-UA"/>
+        </w:rPr>
+      </w:pPr>
+      <w:r>
+        <w:rPr>
           <w:lang w:val="uk-UA"/>
         </w:rPr>
         <w:t xml:space="preserve">Рисунок 6.9 </w:t>
       </w:r>
       <w:r>
         <w:rPr>
-          <w:highlight w:val="yellow"/>
           <w:lang w:val="uk-UA"/>
         </w:rPr>
         <w:t>–</w:t>
       </w:r>
       <w:r>
         <w:rPr>
-          <w:highlight w:val="yellow"/>
-          <w:lang w:val="uk-UA"/>
-        </w:rPr>
-        <w:t xml:space="preserve"> Приклад виділення області графіку для масштабування</w:t>
+          <w:lang w:val="uk-UA"/>
+        </w:rPr>
+        <w:t xml:space="preserve"> Приклад останніх файлів</w:t>
       </w:r>
     </w:p>
     <w:p>
@@ -39711,488 +39226,209 @@
         <w:ind w:firstLine="0"/>
         <w:jc w:val="center"/>
         <w:rPr>
-          <w:highlight w:val="yellow"/>
-          <w:lang w:val="uk-UA"/>
-        </w:rPr>
-      </w:pPr>
-      <w:r>
-        <w:rPr>
-          <w:noProof/>
-          <w:highlight w:val="yellow"/>
-          <w:lang w:val="uk-UA" w:eastAsia="uk-UA"/>
-        </w:rPr>
-        <w:drawing>
-          <wp:inline distT="0" distB="0" distL="0" distR="0" wp14:anchorId="0CA45595" wp14:editId="1773FA71">
-            <wp:extent cx="4680000" cy="3501286"/>
-            <wp:effectExtent l="0" t="0" r="6350" b="4445"/>
-            <wp:docPr id="70" name="Рисунок 70"/>
-            <wp:cNvGraphicFramePr>
-              <a:graphicFrameLocks xmlns:a="http://schemas.openxmlformats.org/drawingml/2006/main" noChangeAspect="1"/>
-            </wp:cNvGraphicFramePr>
-            <a:graphic xmlns:a="http://schemas.openxmlformats.org/drawingml/2006/main">
-              <a:graphicData uri="http://schemas.openxmlformats.org/drawingml/2006/picture">
-                <pic:pic xmlns:pic="http://schemas.openxmlformats.org/drawingml/2006/picture">
-                  <pic:nvPicPr>
-                    <pic:cNvPr id="0" name="Picture 14"/>
-                    <pic:cNvPicPr>
-                      <a:picLocks noChangeAspect="1" noChangeArrowheads="1"/>
-                    </pic:cNvPicPr>
-                  </pic:nvPicPr>
-                  <pic:blipFill>
-                    <a:blip r:embed="rId42">
-                      <a:extLst>
-                        <a:ext uri="{28A0092B-C50C-407E-A947-70E740481C1C}">
-                          <a14:useLocalDpi xmlns:a14="http://schemas.microsoft.com/office/drawing/2010/main" val="0"/>
-                        </a:ext>
-                      </a:extLst>
-                    </a:blip>
-                    <a:srcRect/>
-                    <a:stretch>
-                      <a:fillRect/>
-                    </a:stretch>
-                  </pic:blipFill>
-                  <pic:spPr bwMode="auto">
-                    <a:xfrm>
-                      <a:off x="0" y="0"/>
-                      <a:ext cx="4680000" cy="3501286"/>
-                    </a:xfrm>
-                    <a:prstGeom prst="rect">
-                      <a:avLst/>
-                    </a:prstGeom>
-                    <a:noFill/>
-                    <a:ln>
-                      <a:noFill/>
-                    </a:ln>
-                  </pic:spPr>
-                </pic:pic>
-              </a:graphicData>
-            </a:graphic>
-          </wp:inline>
-        </w:drawing>
+          <w:lang w:val="uk-UA"/>
+        </w:rPr>
+      </w:pPr>
+    </w:p>
+    <w:p>
+      <w:pPr>
+        <w:rPr>
+          <w:lang w:val="en-US"/>
+        </w:rPr>
+      </w:pPr>
+      <w:r>
+        <w:rPr>
+          <w:lang w:val="uk-UA"/>
+        </w:rPr>
+        <w:t xml:space="preserve">Також можливо </w:t>
+      </w:r>
+      <w:r>
+        <w:rPr>
+          <w:lang w:val="uk-UA"/>
+        </w:rPr>
+        <w:t xml:space="preserve">закрити </w:t>
+      </w:r>
+      <w:r>
+        <w:rPr>
+          <w:lang w:val="uk-UA"/>
+        </w:rPr>
+        <w:t>програму</w:t>
+      </w:r>
+      <w:r>
+        <w:rPr>
+          <w:lang w:val="uk-UA"/>
+        </w:rPr>
+        <w:t xml:space="preserve"> за допомогою меню </w:t>
+      </w:r>
+      <w:r>
+        <w:rPr>
+          <w:lang w:val="en-US"/>
+        </w:rPr>
+        <w:t>File -&gt; Close.</w:t>
+      </w:r>
+    </w:p>
+    <w:p>
+      <w:pPr>
+        <w:rPr>
+          <w:lang w:val="uk-UA"/>
+        </w:rPr>
+      </w:pPr>
+      <w:r>
+        <w:rPr>
+          <w:lang w:val="uk-UA"/>
+        </w:rPr>
+        <w:t xml:space="preserve">Якщо користувач спробує закрити змінений файл </w:t>
+      </w:r>
+      <w:r>
+        <w:rPr>
+          <w:lang w:val="uk-UA"/>
+        </w:rPr>
+        <w:t>програма</w:t>
+      </w:r>
+      <w:r>
+        <w:rPr>
+          <w:lang w:val="uk-UA"/>
+        </w:rPr>
+        <w:t xml:space="preserve"> запропонує зберегти поточний файл.</w:t>
+      </w:r>
+    </w:p>
+    <w:p>
+      <w:pPr>
+        <w:pStyle w:val="2"/>
+        <w:rPr>
+          <w:lang w:val="uk-UA"/>
+        </w:rPr>
+      </w:pPr>
+      <w:bookmarkStart w:id="32" w:name="_Toc468214890"/>
+      <w:r>
+        <w:rPr>
+          <w:lang w:val="uk-UA"/>
+        </w:rPr>
+        <w:t>Формат вхідних та вихідних даних</w:t>
+      </w:r>
+      <w:bookmarkEnd w:id="32"/>
+    </w:p>
+    <w:p>
+      <w:pPr>
+        <w:rPr>
+          <w:lang w:val="uk-UA"/>
+        </w:rPr>
+      </w:pPr>
+      <w:r>
+        <w:rPr>
+          <w:lang w:val="uk-UA"/>
+        </w:rPr>
+        <w:t xml:space="preserve">Користувачем на вхід програми подається </w:t>
+      </w:r>
+      <w:r>
+        <w:rPr>
+          <w:lang w:val="uk-UA"/>
+        </w:rPr>
+        <w:t xml:space="preserve">таблиця з </w:t>
+      </w:r>
+      <w:r>
+        <w:rPr>
+          <w:lang w:val="uk-UA"/>
+        </w:rPr>
+        <w:t>даними</w:t>
+      </w:r>
+      <w:r>
+        <w:rPr>
+          <w:lang w:val="en-US"/>
+        </w:rPr>
+        <w:t xml:space="preserve"> </w:t>
+      </w:r>
+      <w:r>
+        <w:rPr>
+          <w:lang w:val="uk-UA"/>
+        </w:rPr>
+        <w:t>та формулами.</w:t>
+      </w:r>
+    </w:p>
+    <w:p>
+      <w:pPr>
+        <w:rPr>
+          <w:lang w:val="uk-UA"/>
+        </w:rPr>
+      </w:pPr>
+      <w:r>
+        <w:rPr>
+          <w:lang w:val="uk-UA"/>
+        </w:rPr>
+        <w:t>Результатом є таблиця з підрахованими формулами.</w:t>
+      </w:r>
+    </w:p>
+    <w:p>
+      <w:pPr>
+        <w:pStyle w:val="2"/>
+        <w:rPr>
+          <w:webHidden/>
+          <w:lang w:val="uk-UA"/>
+        </w:rPr>
+      </w:pPr>
+      <w:bookmarkStart w:id="33" w:name="_Toc468214891"/>
+      <w:r>
+        <w:rPr>
+          <w:lang w:val="uk-UA"/>
+        </w:rPr>
+        <w:t>Системні вимоги</w:t>
+      </w:r>
+      <w:bookmarkEnd w:id="33"/>
+      <w:r>
+        <w:rPr>
+          <w:webHidden/>
+          <w:lang w:val="uk-UA"/>
+        </w:rPr>
+        <w:tab/>
+      </w:r>
+    </w:p>
+    <w:p>
+      <w:pPr>
+        <w:rPr>
+          <w:webHidden/>
+          <w:lang w:val="uk-UA"/>
+        </w:rPr>
+      </w:pPr>
+      <w:r>
+        <w:rPr>
+          <w:webHidden/>
+          <w:lang w:val="uk-UA"/>
+        </w:rPr>
+        <w:t>Системні вимоги до програмного забезпечення наведені в таблиці 6.1</w:t>
+      </w:r>
+      <w:r>
+        <w:rPr>
+          <w:webHidden/>
+          <w:lang w:val="uk-UA"/>
+        </w:rPr>
+        <w:t>.</w:t>
       </w:r>
     </w:p>
     <w:p>
       <w:pPr>
         <w:ind w:firstLine="0"/>
-        <w:jc w:val="center"/>
-        <w:rPr>
-          <w:highlight w:val="yellow"/>
-          <w:lang w:val="uk-UA"/>
-        </w:rPr>
-      </w:pPr>
-      <w:r>
-        <w:rPr>
-          <w:highlight w:val="yellow"/>
-          <w:lang w:val="uk-UA"/>
-        </w:rPr>
-        <w:t xml:space="preserve">Рисунок 6.10 </w:t>
-      </w:r>
-      <w:r>
-        <w:rPr>
-          <w:highlight w:val="yellow"/>
-          <w:lang w:val="uk-UA"/>
-        </w:rPr>
-        <w:t>–</w:t>
-      </w:r>
-      <w:r>
-        <w:rPr>
-          <w:highlight w:val="yellow"/>
-          <w:lang w:val="uk-UA"/>
-        </w:rPr>
-        <w:t xml:space="preserve"> </w:t>
-      </w:r>
-      <w:r>
-        <w:rPr>
-          <w:highlight w:val="yellow"/>
-          <w:lang w:val="uk-UA"/>
-        </w:rPr>
-        <w:t>Р</w:t>
-      </w:r>
-      <w:r>
-        <w:rPr>
-          <w:highlight w:val="yellow"/>
-          <w:lang w:val="uk-UA"/>
-        </w:rPr>
-        <w:t>исунок 6.9</w:t>
-      </w:r>
-      <w:r>
-        <w:rPr>
-          <w:highlight w:val="yellow"/>
-          <w:lang w:val="uk-UA"/>
-        </w:rPr>
-        <w:t xml:space="preserve"> після масштабування</w:t>
-      </w:r>
-    </w:p>
-    <w:p>
-      <w:pPr>
-        <w:rPr>
-          <w:highlight w:val="yellow"/>
-          <w:lang w:val="uk-UA"/>
-        </w:rPr>
-      </w:pPr>
-      <w:r>
-        <w:rPr>
-          <w:noProof/>
-          <w:highlight w:val="yellow"/>
-          <w:lang w:val="uk-UA" w:eastAsia="uk-UA"/>
-        </w:rPr>
-        <w:drawing>
-          <wp:anchor distT="0" distB="0" distL="114300" distR="114300" simplePos="0" relativeHeight="251658240" behindDoc="1" locked="0" layoutInCell="1" allowOverlap="1" wp14:anchorId="575B7533" wp14:editId="6AAC0F8C">
-            <wp:simplePos x="0" y="0"/>
-            <wp:positionH relativeFrom="column">
-              <wp:posOffset>4499610</wp:posOffset>
-            </wp:positionH>
-            <wp:positionV relativeFrom="paragraph">
-              <wp:posOffset>644525</wp:posOffset>
-            </wp:positionV>
-            <wp:extent cx="176530" cy="190500"/>
-            <wp:effectExtent l="0" t="0" r="0" b="0"/>
-            <wp:wrapTight wrapText="bothSides">
-              <wp:wrapPolygon edited="0">
-                <wp:start x="0" y="0"/>
-                <wp:lineTo x="0" y="19440"/>
-                <wp:lineTo x="18647" y="19440"/>
-                <wp:lineTo x="18647" y="0"/>
-                <wp:lineTo x="0" y="0"/>
-              </wp:wrapPolygon>
-            </wp:wrapTight>
-            <wp:docPr id="28" name="Рисунок 28"/>
-            <wp:cNvGraphicFramePr>
-              <a:graphicFrameLocks xmlns:a="http://schemas.openxmlformats.org/drawingml/2006/main" noChangeAspect="1"/>
-            </wp:cNvGraphicFramePr>
-            <a:graphic xmlns:a="http://schemas.openxmlformats.org/drawingml/2006/main">
-              <a:graphicData uri="http://schemas.openxmlformats.org/drawingml/2006/picture">
-                <pic:pic xmlns:pic="http://schemas.openxmlformats.org/drawingml/2006/picture">
-                  <pic:nvPicPr>
-                    <pic:cNvPr id="0" name="Picture 25"/>
-                    <pic:cNvPicPr>
-                      <a:picLocks noChangeAspect="1" noChangeArrowheads="1"/>
-                    </pic:cNvPicPr>
-                  </pic:nvPicPr>
-                  <pic:blipFill rotWithShape="1">
-                    <a:blip r:embed="rId43">
-                      <a:extLst>
-                        <a:ext uri="{28A0092B-C50C-407E-A947-70E740481C1C}">
-                          <a14:useLocalDpi xmlns:a14="http://schemas.microsoft.com/office/drawing/2010/main" val="0"/>
-                        </a:ext>
-                      </a:extLst>
-                    </a:blip>
-                    <a:srcRect r="15774" b="16883"/>
-                    <a:stretch/>
-                  </pic:blipFill>
-                  <pic:spPr bwMode="auto">
-                    <a:xfrm>
-                      <a:off x="0" y="0"/>
-                      <a:ext cx="176530" cy="190500"/>
-                    </a:xfrm>
-                    <a:prstGeom prst="rect">
-                      <a:avLst/>
-                    </a:prstGeom>
-                    <a:noFill/>
-                    <a:ln>
-                      <a:noFill/>
-                    </a:ln>
-                    <a:extLst>
-                      <a:ext uri="{53640926-AAD7-44D8-BBD7-CCE9431645EC}">
-                        <a14:shadowObscured xmlns:a14="http://schemas.microsoft.com/office/drawing/2010/main"/>
-                      </a:ext>
-                    </a:extLst>
-                  </pic:spPr>
-                </pic:pic>
-              </a:graphicData>
-            </a:graphic>
-            <wp14:sizeRelH relativeFrom="page">
-              <wp14:pctWidth>0</wp14:pctWidth>
-            </wp14:sizeRelH>
-            <wp14:sizeRelV relativeFrom="page">
-              <wp14:pctHeight>0</wp14:pctHeight>
-            </wp14:sizeRelV>
-          </wp:anchor>
-        </w:drawing>
-      </w:r>
-      <w:r>
-        <w:rPr>
-          <w:highlight w:val="yellow"/>
-          <w:lang w:val="uk-UA"/>
-        </w:rPr>
-        <w:t>Також можливо рухати графік системи за допомогою полос прокручування, що знаходяться знизу та зліва графіка. Якщо користувачеві необ</w:t>
-      </w:r>
-      <w:r>
-        <w:rPr>
-          <w:highlight w:val="yellow"/>
-          <w:lang w:val="uk-UA"/>
-        </w:rPr>
-        <w:t>хідно зменшити масштаб по якійсь осі то,</w:t>
-      </w:r>
-      <w:r>
-        <w:rPr>
-          <w:highlight w:val="yellow"/>
-          <w:lang w:val="uk-UA"/>
-        </w:rPr>
-        <w:t xml:space="preserve"> необхідно</w:t>
-      </w:r>
-      <w:r>
-        <w:rPr>
-          <w:highlight w:val="yellow"/>
-          <w:lang w:val="uk-UA"/>
-        </w:rPr>
-        <w:t xml:space="preserve"> натиснути на кнопку на відповідні полосі прокручування.</w:t>
-      </w:r>
-    </w:p>
-    <w:p>
-      <w:pPr>
-        <w:rPr>
-          <w:highlight w:val="yellow"/>
-          <w:lang w:val="uk-UA"/>
-        </w:rPr>
-      </w:pPr>
-      <w:r>
-        <w:rPr>
-          <w:highlight w:val="yellow"/>
-          <w:lang w:val="uk-UA"/>
-        </w:rPr>
-        <w:lastRenderedPageBreak/>
-        <w:t>Якщо користувачеві необхідно очисти всі введені вхідні дані, то це можна зробити за допомогою кнопки «Очистити вміст». Після її натискання матриця системи та стовпець вільни</w:t>
-      </w:r>
-      <w:r>
-        <w:rPr>
-          <w:highlight w:val="yellow"/>
-          <w:lang w:val="uk-UA"/>
-        </w:rPr>
-        <w:t>х члені заповня</w:t>
-      </w:r>
-      <w:r>
-        <w:rPr>
-          <w:highlight w:val="yellow"/>
-          <w:lang w:val="uk-UA"/>
-        </w:rPr>
-        <w:t xml:space="preserve">ться нулями, а вся інформація в таблиці «Рішення </w:t>
-      </w:r>
-      <w:r>
-        <w:rPr>
-          <w:highlight w:val="yellow"/>
-          <w:lang w:val="uk-UA"/>
-        </w:rPr>
-        <w:t>системи</w:t>
-      </w:r>
-      <w:r>
-        <w:rPr>
-          <w:highlight w:val="yellow"/>
-          <w:lang w:val="uk-UA"/>
-        </w:rPr>
-        <w:t>» буде стерта.</w:t>
-      </w:r>
-    </w:p>
-    <w:p>
-      <w:pPr>
-        <w:pStyle w:val="2"/>
-        <w:rPr>
-          <w:highlight w:val="yellow"/>
-          <w:lang w:val="uk-UA"/>
-        </w:rPr>
-      </w:pPr>
-      <w:bookmarkStart w:id="32" w:name="_Toc468214890"/>
-      <w:r>
-        <w:rPr>
-          <w:highlight w:val="yellow"/>
-          <w:lang w:val="uk-UA"/>
-        </w:rPr>
-        <w:t>Формат вхідних та вихідних даних</w:t>
-      </w:r>
-      <w:bookmarkEnd w:id="32"/>
-    </w:p>
-    <w:p>
-      <w:pPr>
-        <w:rPr>
-          <w:highlight w:val="yellow"/>
-          <w:lang w:val="uk-UA"/>
-        </w:rPr>
-      </w:pPr>
-      <w:r>
-        <w:rPr>
-          <w:highlight w:val="yellow"/>
-          <w:lang w:val="uk-UA"/>
-        </w:rPr>
-        <w:t>Користувачем на вхід програми подається СЛАР у матричному вигляді, тобто задається за допомогою матриці системи та стовпця вільних членів, числа яких дійсні</w:t>
-      </w:r>
-      <w:r>
-        <w:rPr>
-          <w:highlight w:val="yellow"/>
-          <w:lang w:val="uk-UA"/>
-        </w:rPr>
-        <w:t>,</w:t>
-      </w:r>
-      <w:r>
-        <w:rPr>
-          <w:highlight w:val="yellow"/>
-          <w:lang w:val="uk-UA"/>
-        </w:rPr>
-        <w:t xml:space="preserve"> з точністю не більше, ніж 3 </w:t>
-      </w:r>
-      <w:proofErr w:type="spellStart"/>
-      <w:r>
-        <w:rPr>
-          <w:highlight w:val="yellow"/>
-          <w:lang w:val="uk-UA"/>
-        </w:rPr>
-        <w:t>знака</w:t>
-      </w:r>
-      <w:proofErr w:type="spellEnd"/>
-      <w:r>
-        <w:rPr>
-          <w:highlight w:val="yellow"/>
-          <w:lang w:val="uk-UA"/>
-        </w:rPr>
-        <w:t xml:space="preserve"> після коми (якщо точність більша, то програма автоматично округлить їх за математичними правилами до 3-х знаків після коми).</w:t>
-      </w:r>
-    </w:p>
-    <w:p>
-      <w:pPr>
-        <w:rPr>
-          <w:highlight w:val="yellow"/>
-          <w:lang w:val="uk-UA"/>
-        </w:rPr>
-      </w:pPr>
-      <w:r>
-        <w:rPr>
-          <w:highlight w:val="yellow"/>
-          <w:lang w:val="uk-UA"/>
-        </w:rPr>
-        <w:t>Результатом виконання програми є розв’язок зданої СЛАР, який видається у вигляді таблиці кожне число якої записане з точністю до 3-х знаків після коми</w:t>
-      </w:r>
-      <w:r>
-        <w:rPr>
-          <w:highlight w:val="yellow"/>
-          <w:lang w:val="uk-UA"/>
-        </w:rPr>
-        <w:t xml:space="preserve"> та </w:t>
-      </w:r>
-      <w:proofErr w:type="spellStart"/>
-      <w:r>
-        <w:rPr>
-          <w:highlight w:val="yellow"/>
-          <w:lang w:val="uk-UA"/>
-        </w:rPr>
-        <w:t>текствий</w:t>
-      </w:r>
-      <w:proofErr w:type="spellEnd"/>
-      <w:r>
-        <w:rPr>
-          <w:highlight w:val="yellow"/>
-          <w:lang w:val="uk-UA"/>
-        </w:rPr>
-        <w:t xml:space="preserve"> файл, у який записано вхідну систему та її рішення,</w:t>
-      </w:r>
-      <w:r>
-        <w:rPr>
-          <w:highlight w:val="yellow"/>
-          <w:lang w:val="uk-UA"/>
-        </w:rPr>
-        <w:t xml:space="preserve"> або повідомлення, що дана система не має </w:t>
-      </w:r>
-      <w:r>
-        <w:rPr>
-          <w:highlight w:val="yellow"/>
-          <w:lang w:val="uk-UA"/>
-        </w:rPr>
-        <w:t>розв’язків</w:t>
-      </w:r>
-      <w:r>
-        <w:rPr>
-          <w:highlight w:val="yellow"/>
-          <w:lang w:val="uk-UA"/>
-        </w:rPr>
-        <w:t xml:space="preserve"> або не сходиться для обраного методу</w:t>
-      </w:r>
-      <w:r>
-        <w:rPr>
-          <w:highlight w:val="yellow"/>
-          <w:lang w:val="uk-UA"/>
-        </w:rPr>
-        <w:t>.</w:t>
-      </w:r>
-    </w:p>
-    <w:p>
-      <w:pPr>
-        <w:pStyle w:val="2"/>
         <w:rPr>
           <w:webHidden/>
-          <w:highlight w:val="yellow"/>
-          <w:lang w:val="uk-UA"/>
-        </w:rPr>
-      </w:pPr>
-      <w:bookmarkStart w:id="33" w:name="_Toc468214891"/>
-      <w:r>
-        <w:rPr>
-          <w:highlight w:val="yellow"/>
-          <w:lang w:val="uk-UA"/>
-        </w:rPr>
-        <w:t>Системні вимоги</w:t>
-      </w:r>
-      <w:bookmarkEnd w:id="33"/>
+          <w:lang w:val="uk-UA"/>
+        </w:rPr>
+      </w:pPr>
       <w:r>
         <w:rPr>
           <w:webHidden/>
-          <w:highlight w:val="yellow"/>
-          <w:lang w:val="uk-UA"/>
-        </w:rPr>
-        <w:tab/>
-      </w:r>
-    </w:p>
-    <w:p>
-      <w:pPr>
+          <w:lang w:val="uk-UA"/>
+        </w:rPr>
+        <w:t xml:space="preserve">Таблиця 6.1 – Системні вимоги </w:t>
+      </w:r>
+      <w:r>
         <w:rPr>
           <w:webHidden/>
-          <w:highlight w:val="yellow"/>
-          <w:lang w:val="uk-UA"/>
-        </w:rPr>
-      </w:pPr>
+          <w:lang w:val="uk-UA"/>
+        </w:rPr>
+        <w:t>програмного</w:t>
+      </w:r>
       <w:r>
         <w:rPr>
           <w:webHidden/>
-          <w:highlight w:val="yellow"/>
-          <w:lang w:val="uk-UA"/>
-        </w:rPr>
-        <w:t>Системні вимоги до програмного забезпечення наведені в таблиці 6.1</w:t>
-      </w:r>
-      <w:r>
-        <w:rPr>
-          <w:webHidden/>
-          <w:highlight w:val="yellow"/>
-          <w:lang w:val="uk-UA"/>
-        </w:rPr>
-        <w:t>.</w:t>
-      </w:r>
-    </w:p>
-    <w:p>
-      <w:pPr>
-        <w:ind w:firstLine="0"/>
-        <w:rPr>
-          <w:webHidden/>
-          <w:highlight w:val="yellow"/>
-          <w:lang w:val="uk-UA"/>
-        </w:rPr>
-      </w:pPr>
-      <w:r>
-        <w:rPr>
-          <w:webHidden/>
-          <w:highlight w:val="yellow"/>
-          <w:lang w:val="uk-UA"/>
-        </w:rPr>
-        <w:t xml:space="preserve">Таблиця 6.1 – Системні вимоги </w:t>
-      </w:r>
-      <w:r>
-        <w:rPr>
-          <w:webHidden/>
-          <w:highlight w:val="yellow"/>
-          <w:lang w:val="uk-UA"/>
-        </w:rPr>
-        <w:t>програмного</w:t>
-      </w:r>
-      <w:r>
-        <w:rPr>
-          <w:webHidden/>
-          <w:highlight w:val="yellow"/>
           <w:lang w:val="uk-UA"/>
         </w:rPr>
         <w:t xml:space="preserve"> забезпечення</w:t>
@@ -40219,9 +39455,6 @@
             <w:pPr>
               <w:ind w:firstLine="0"/>
               <w:jc w:val="center"/>
-              <w:rPr>
-                <w:highlight w:val="yellow"/>
-              </w:rPr>
             </w:pPr>
           </w:p>
         </w:tc>
@@ -40234,14 +39467,8 @@
             <w:pPr>
               <w:ind w:firstLine="0"/>
               <w:jc w:val="center"/>
-              <w:rPr>
-                <w:highlight w:val="yellow"/>
-              </w:rPr>
-            </w:pPr>
-            <w:r>
-              <w:rPr>
-                <w:highlight w:val="yellow"/>
-              </w:rPr>
+            </w:pPr>
+            <w:r>
               <w:t>Мінімальні</w:t>
             </w:r>
           </w:p>
@@ -40255,20 +39482,17 @@
             <w:pPr>
               <w:ind w:firstLine="0"/>
               <w:jc w:val="center"/>
-              <w:rPr>
-                <w:highlight w:val="yellow"/>
-              </w:rPr>
-            </w:pPr>
-            <w:r>
-              <w:rPr>
-                <w:highlight w:val="yellow"/>
-              </w:rPr>
+            </w:pPr>
+            <w:r>
               <w:t>Рекомендовані</w:t>
             </w:r>
           </w:p>
         </w:tc>
       </w:tr>
       <w:tr>
+        <w:trPr>
+          <w:trHeight w:val="994"/>
+        </w:trPr>
         <w:tc>
           <w:tcPr>
             <w:tcW w:w="3473" w:type="dxa"/>
@@ -40278,94 +39502,30 @@
             <w:pPr>
               <w:ind w:firstLine="0"/>
               <w:jc w:val="center"/>
-              <w:rPr>
-                <w:highlight w:val="yellow"/>
-              </w:rPr>
-            </w:pPr>
-            <w:r>
-              <w:rPr>
-                <w:highlight w:val="yellow"/>
-              </w:rPr>
+            </w:pPr>
+            <w:r>
               <w:t>Операційна система</w:t>
             </w:r>
           </w:p>
         </w:tc>
         <w:tc>
           <w:tcPr>
-            <w:tcW w:w="3474" w:type="dxa"/>
+            <w:tcW w:w="6948" w:type="dxa"/>
+            <w:gridSpan w:val="2"/>
             <w:vAlign w:val="center"/>
           </w:tcPr>
           <w:p>
             <w:pPr>
               <w:ind w:firstLine="0"/>
               <w:jc w:val="center"/>
-              <w:rPr>
-                <w:highlight w:val="yellow"/>
-              </w:rPr>
-            </w:pPr>
-            <w:r>
-              <w:rPr>
-                <w:highlight w:val="yellow"/>
-              </w:rPr>
-              <w:t>Windows® XP/Windows Vista/Windows 7/</w:t>
-            </w:r>
-            <w:r>
-              <w:rPr>
-                <w:highlight w:val="yellow"/>
-              </w:rPr>
+            </w:pPr>
+            <w:r>
+              <w:t>Windows 7/</w:t>
+            </w:r>
+            <w:r>
               <w:br/>
               <w:t>Windows 8/Windows 10</w:t>
             </w:r>
-            <w:r>
-              <w:rPr>
-                <w:highlight w:val="yellow"/>
-              </w:rPr>
-              <w:br/>
-              <w:t>(з останніми обновленнями)</w:t>
-            </w:r>
-          </w:p>
-        </w:tc>
-        <w:tc>
-          <w:tcPr>
-            <w:tcW w:w="3474" w:type="dxa"/>
-            <w:vAlign w:val="center"/>
-          </w:tcPr>
-          <w:p>
-            <w:pPr>
-              <w:ind w:firstLine="0"/>
-              <w:jc w:val="center"/>
-              <w:rPr>
-                <w:highlight w:val="yellow"/>
-              </w:rPr>
-            </w:pPr>
-            <w:r>
-              <w:rPr>
-                <w:highlight w:val="yellow"/>
-              </w:rPr>
-              <w:t>Windows 7/</w:t>
-            </w:r>
-            <w:r>
-              <w:rPr>
-                <w:highlight w:val="yellow"/>
-              </w:rPr>
-              <w:br/>
-              <w:t>Windows 8/Windows 10</w:t>
-            </w:r>
-          </w:p>
-          <w:p>
-            <w:pPr>
-              <w:ind w:firstLine="0"/>
-              <w:jc w:val="center"/>
-              <w:rPr>
-                <w:highlight w:val="yellow"/>
-              </w:rPr>
-            </w:pPr>
-            <w:r>
-              <w:rPr>
-                <w:highlight w:val="yellow"/>
-              </w:rPr>
-              <w:t>(з останніми обновленнями)</w:t>
-            </w:r>
           </w:p>
         </w:tc>
       </w:tr>
@@ -40379,14 +39539,8 @@
             <w:pPr>
               <w:ind w:firstLine="0"/>
               <w:jc w:val="center"/>
-              <w:rPr>
-                <w:highlight w:val="yellow"/>
-              </w:rPr>
-            </w:pPr>
-            <w:r>
-              <w:rPr>
-                <w:highlight w:val="yellow"/>
-              </w:rPr>
+            </w:pPr>
+            <w:r>
               <w:t>Процесор</w:t>
             </w:r>
           </w:p>
@@ -40400,85 +39554,84 @@
             <w:pPr>
               <w:ind w:firstLine="0"/>
               <w:jc w:val="center"/>
-              <w:rPr>
-                <w:highlight w:val="yellow"/>
-              </w:rPr>
             </w:pPr>
             <w:proofErr w:type="spellStart"/>
             <w:r>
-              <w:rPr>
-                <w:highlight w:val="yellow"/>
-              </w:rPr>
               <w:t>Intel</w:t>
             </w:r>
             <w:proofErr w:type="spellEnd"/>
             <w:r>
-              <w:rPr>
-                <w:highlight w:val="yellow"/>
-              </w:rPr>
               <w:t xml:space="preserve">® </w:t>
             </w:r>
             <w:proofErr w:type="spellStart"/>
             <w:r>
-              <w:rPr>
-                <w:highlight w:val="yellow"/>
-              </w:rPr>
               <w:t>Pentium</w:t>
             </w:r>
             <w:proofErr w:type="spellEnd"/>
             <w:r>
-              <w:rPr>
-                <w:highlight w:val="yellow"/>
-              </w:rPr>
-              <w:t xml:space="preserve">® ІІІ </w:t>
-            </w:r>
-            <w:r>
-              <w:rPr>
-                <w:highlight w:val="yellow"/>
-              </w:rPr>
+              <w:t xml:space="preserve">® </w:t>
+            </w:r>
+            <w:r>
+              <w:rPr>
+                <w:lang w:val="en-US"/>
+              </w:rPr>
+              <w:t>IV</w:t>
+            </w:r>
+            <w:r>
+              <w:t xml:space="preserve"> </w:t>
+            </w:r>
+            <w:r>
               <w:br/>
-              <w:t xml:space="preserve">1.0 </w:t>
+            </w:r>
+            <w:r>
+              <w:rPr>
+                <w:lang w:val="en-US"/>
+              </w:rPr>
+              <w:t>3</w:t>
+            </w:r>
+            <w:r>
+              <w:t xml:space="preserve">.0 </w:t>
             </w:r>
             <w:proofErr w:type="spellStart"/>
             <w:r>
-              <w:rPr>
-                <w:highlight w:val="yellow"/>
-              </w:rPr>
               <w:t>GHz</w:t>
             </w:r>
             <w:proofErr w:type="spellEnd"/>
             <w:r>
-              <w:rPr>
-                <w:highlight w:val="yellow"/>
-              </w:rPr>
               <w:t xml:space="preserve"> або </w:t>
             </w:r>
             <w:r>
-              <w:rPr>
-                <w:highlight w:val="yellow"/>
-              </w:rPr>
               <w:br/>
               <w:t xml:space="preserve">AMD </w:t>
             </w:r>
             <w:proofErr w:type="spellStart"/>
             <w:r>
-              <w:rPr>
-                <w:highlight w:val="yellow"/>
-              </w:rPr>
               <w:t>Athlon</w:t>
             </w:r>
             <w:proofErr w:type="spellEnd"/>
             <w:r>
-              <w:rPr>
-                <w:highlight w:val="yellow"/>
-              </w:rPr>
-              <w:t xml:space="preserve">™ 1.0 </w:t>
+              <w:t>™</w:t>
+            </w:r>
+            <w:r>
+              <w:rPr>
+                <w:lang w:val="en-US"/>
+              </w:rPr>
+              <w:t xml:space="preserve"> 64 3000+</w:t>
+            </w:r>
+            <w:r>
+              <w:t xml:space="preserve"> </w:t>
+            </w:r>
+            <w:r>
+              <w:rPr>
+                <w:lang w:val="en-US"/>
+              </w:rPr>
+              <w:t>2</w:t>
+            </w:r>
+            <w:r>
+              <w:t xml:space="preserve">.0 </w:t>
             </w:r>
             <w:proofErr w:type="spellStart"/>
             <w:r>
-              <w:rPr>
-                <w:highlight w:val="yellow"/>
-              </w:rPr>
               <w:t>GHz</w:t>
             </w:r>
             <w:proofErr w:type="spellEnd"/>
@@ -40493,63 +39646,305 @@
             <w:pPr>
               <w:ind w:firstLine="0"/>
               <w:jc w:val="center"/>
-              <w:rPr>
-                <w:highlight w:val="yellow"/>
-              </w:rPr>
             </w:pPr>
             <w:proofErr w:type="spellStart"/>
             <w:r>
-              <w:rPr>
-                <w:highlight w:val="yellow"/>
-              </w:rPr>
               <w:t>Intel</w:t>
             </w:r>
             <w:proofErr w:type="spellEnd"/>
             <w:r>
-              <w:rPr>
-                <w:highlight w:val="yellow"/>
-              </w:rPr>
               <w:t xml:space="preserve">® </w:t>
             </w:r>
             <w:proofErr w:type="spellStart"/>
             <w:r>
-              <w:rPr>
-                <w:highlight w:val="yellow"/>
-              </w:rPr>
               <w:t>Pentium</w:t>
             </w:r>
             <w:proofErr w:type="spellEnd"/>
             <w:r>
-              <w:rPr>
-                <w:highlight w:val="yellow"/>
-              </w:rPr>
               <w:t xml:space="preserve">® D </w:t>
             </w:r>
             <w:r>
-              <w:rPr>
-                <w:highlight w:val="yellow"/>
-              </w:rPr>
               <w:t>або</w:t>
             </w:r>
             <w:r>
-              <w:rPr>
-                <w:highlight w:val="yellow"/>
-              </w:rPr>
               <w:t xml:space="preserve"> AMD </w:t>
             </w:r>
             <w:proofErr w:type="spellStart"/>
             <w:r>
-              <w:rPr>
-                <w:highlight w:val="yellow"/>
-              </w:rPr>
               <w:t>Athlon</w:t>
             </w:r>
             <w:proofErr w:type="spellEnd"/>
             <w:r>
-              <w:rPr>
-                <w:highlight w:val="yellow"/>
-              </w:rPr>
               <w:t>™ 64 X2</w:t>
+            </w:r>
+          </w:p>
+        </w:tc>
+      </w:tr>
+      <w:tr>
+        <w:tc>
+          <w:tcPr>
+            <w:tcW w:w="3473" w:type="dxa"/>
+            <w:vAlign w:val="center"/>
+          </w:tcPr>
+          <w:p>
+            <w:pPr>
+              <w:ind w:firstLine="0"/>
+              <w:jc w:val="center"/>
+            </w:pPr>
+            <w:r>
+              <w:t>Оперативна пам'ять</w:t>
+            </w:r>
+          </w:p>
+        </w:tc>
+        <w:tc>
+          <w:tcPr>
+            <w:tcW w:w="3474" w:type="dxa"/>
+            <w:vAlign w:val="center"/>
+          </w:tcPr>
+          <w:p>
+            <w:pPr>
+              <w:ind w:firstLine="0"/>
+              <w:jc w:val="center"/>
+            </w:pPr>
+            <w:r>
+              <w:t>1 GB RAM</w:t>
+            </w:r>
+          </w:p>
+        </w:tc>
+        <w:tc>
+          <w:tcPr>
+            <w:tcW w:w="3474" w:type="dxa"/>
+            <w:vAlign w:val="center"/>
+          </w:tcPr>
+          <w:p>
+            <w:pPr>
+              <w:ind w:firstLine="0"/>
+              <w:jc w:val="center"/>
+            </w:pPr>
+            <w:r>
+              <w:t>2 GB RAM</w:t>
+            </w:r>
+          </w:p>
+        </w:tc>
+      </w:tr>
+      <w:tr>
+        <w:tc>
+          <w:tcPr>
+            <w:tcW w:w="3473" w:type="dxa"/>
+            <w:vAlign w:val="center"/>
+          </w:tcPr>
+          <w:p>
+            <w:pPr>
+              <w:ind w:firstLine="0"/>
+              <w:jc w:val="center"/>
+            </w:pPr>
+            <w:r>
+              <w:t>Відеоадаптер</w:t>
+            </w:r>
+          </w:p>
+        </w:tc>
+        <w:tc>
+          <w:tcPr>
+            <w:tcW w:w="6948" w:type="dxa"/>
+            <w:gridSpan w:val="2"/>
+            <w:vAlign w:val="center"/>
+          </w:tcPr>
+          <w:p>
+            <w:pPr>
+              <w:ind w:firstLine="0"/>
+              <w:jc w:val="center"/>
+            </w:pPr>
+            <w:proofErr w:type="spellStart"/>
+            <w:r>
+              <w:t>Intel</w:t>
+            </w:r>
+            <w:proofErr w:type="spellEnd"/>
+            <w:r>
+              <w:t xml:space="preserve"> GMA 950 з </w:t>
+            </w:r>
+            <w:proofErr w:type="spellStart"/>
+            <w:r>
+              <w:t>відеопам'яттю</w:t>
+            </w:r>
+            <w:proofErr w:type="spellEnd"/>
+            <w:r>
+              <w:t xml:space="preserve"> об'ємом не менше 64 МБ (або сумісний аналог)</w:t>
+            </w:r>
+          </w:p>
+        </w:tc>
+      </w:tr>
+      <w:tr>
+        <w:tc>
+          <w:tcPr>
+            <w:tcW w:w="3473" w:type="dxa"/>
+            <w:vAlign w:val="center"/>
+          </w:tcPr>
+          <w:p>
+            <w:pPr>
+              <w:ind w:firstLine="0"/>
+              <w:jc w:val="center"/>
+            </w:pPr>
+            <w:r>
+              <w:t>Жорсткий диск</w:t>
+            </w:r>
+          </w:p>
+        </w:tc>
+        <w:tc>
+          <w:tcPr>
+            <w:tcW w:w="3474" w:type="dxa"/>
+            <w:vAlign w:val="center"/>
+          </w:tcPr>
+          <w:p>
+            <w:pPr>
+              <w:ind w:firstLine="0"/>
+              <w:jc w:val="center"/>
+            </w:pPr>
+            <w:r>
+              <w:t>512Мб</w:t>
+            </w:r>
+          </w:p>
+        </w:tc>
+        <w:tc>
+          <w:tcPr>
+            <w:tcW w:w="3474" w:type="dxa"/>
+            <w:vAlign w:val="center"/>
+          </w:tcPr>
+          <w:p>
+            <w:pPr>
+              <w:ind w:firstLine="0"/>
+              <w:jc w:val="center"/>
+            </w:pPr>
+            <w:r>
+              <w:t>1Гб</w:t>
+            </w:r>
+          </w:p>
+        </w:tc>
+      </w:tr>
+      <w:tr>
+        <w:tc>
+          <w:tcPr>
+            <w:tcW w:w="3473" w:type="dxa"/>
+            <w:vAlign w:val="center"/>
+          </w:tcPr>
+          <w:p>
+            <w:pPr>
+              <w:ind w:firstLine="0"/>
+              <w:jc w:val="center"/>
+            </w:pPr>
+            <w:r>
+              <w:t>Дисплей</w:t>
+            </w:r>
+          </w:p>
+        </w:tc>
+        <w:tc>
+          <w:tcPr>
+            <w:tcW w:w="3474" w:type="dxa"/>
+            <w:vAlign w:val="center"/>
+          </w:tcPr>
+          <w:p>
+            <w:pPr>
+              <w:ind w:firstLine="0"/>
+              <w:jc w:val="center"/>
+            </w:pPr>
+            <w:r>
+              <w:t>800х600</w:t>
+            </w:r>
+          </w:p>
+        </w:tc>
+        <w:tc>
+          <w:tcPr>
+            <w:tcW w:w="3474" w:type="dxa"/>
+            <w:vAlign w:val="center"/>
+          </w:tcPr>
+          <w:p>
+            <w:pPr>
+              <w:ind w:firstLine="0"/>
+              <w:jc w:val="center"/>
+            </w:pPr>
+            <w:r>
+              <w:t>1024х768 або краще</w:t>
+            </w:r>
+          </w:p>
+        </w:tc>
+      </w:tr>
+      <w:tr>
+        <w:tc>
+          <w:tcPr>
+            <w:tcW w:w="3473" w:type="dxa"/>
+            <w:vAlign w:val="center"/>
+          </w:tcPr>
+          <w:p>
+            <w:pPr>
+              <w:ind w:firstLine="0"/>
+              <w:jc w:val="center"/>
+            </w:pPr>
+            <w:r>
+              <w:t>Прилади введення</w:t>
+            </w:r>
+          </w:p>
+        </w:tc>
+        <w:tc>
+          <w:tcPr>
+            <w:tcW w:w="6948" w:type="dxa"/>
+            <w:gridSpan w:val="2"/>
+            <w:vAlign w:val="center"/>
+          </w:tcPr>
+          <w:p>
+            <w:pPr>
+              <w:ind w:firstLine="0"/>
+              <w:jc w:val="center"/>
+            </w:pPr>
+            <w:r>
+              <w:t>Клавіатура, комп’ютерна миша</w:t>
+            </w:r>
+          </w:p>
+        </w:tc>
+      </w:tr>
+      <w:tr>
+        <w:tc>
+          <w:tcPr>
+            <w:tcW w:w="3473" w:type="dxa"/>
+            <w:vAlign w:val="center"/>
+          </w:tcPr>
+          <w:p>
+            <w:pPr>
+              <w:ind w:firstLine="0"/>
+              <w:jc w:val="center"/>
+            </w:pPr>
+            <w:r>
+              <w:t>Додаткове програмне забезпечення</w:t>
+            </w:r>
+          </w:p>
+        </w:tc>
+        <w:tc>
+          <w:tcPr>
+            <w:tcW w:w="6948" w:type="dxa"/>
+            <w:gridSpan w:val="2"/>
+            <w:vAlign w:val="center"/>
+          </w:tcPr>
+          <w:p>
+            <w:pPr>
+              <w:ind w:firstLine="0"/>
+              <w:jc w:val="center"/>
+            </w:pPr>
+            <w:r>
+              <w:t>Microsoft .</w:t>
+            </w:r>
+            <w:proofErr w:type="spellStart"/>
+            <w:r>
+              <w:t>Net</w:t>
+            </w:r>
+            <w:proofErr w:type="spellEnd"/>
+            <w:r>
+              <w:t xml:space="preserve"> </w:t>
+            </w:r>
+            <w:proofErr w:type="spellStart"/>
+            <w:r>
+              <w:t>Framework</w:t>
+            </w:r>
+            <w:proofErr w:type="spellEnd"/>
+            <w:r>
+              <w:t xml:space="preserve"> 4.5.2 або вище</w:t>
             </w:r>
           </w:p>
         </w:tc>
@@ -40558,440 +39953,16 @@
     <w:p>
       <w:pPr>
         <w:rPr>
-          <w:highlight w:val="yellow"/>
-          <w:lang w:val="uk-UA"/>
-        </w:rPr>
-      </w:pPr>
-      <w:r>
-        <w:rPr>
-          <w:highlight w:val="yellow"/>
+          <w:lang w:val="uk-UA"/>
+        </w:rPr>
+      </w:pPr>
+      <w:r>
+        <w:rPr>
           <w:lang w:val="uk-UA"/>
         </w:rPr>
         <w:br w:type="page"/>
       </w:r>
     </w:p>
-    <w:p>
-      <w:pPr>
-        <w:ind w:firstLine="0"/>
-        <w:rPr>
-          <w:highlight w:val="yellow"/>
-          <w:lang w:val="uk-UA"/>
-        </w:rPr>
-      </w:pPr>
-      <w:r>
-        <w:rPr>
-          <w:webHidden/>
-          <w:highlight w:val="yellow"/>
-          <w:lang w:val="uk-UA"/>
-        </w:rPr>
-        <w:lastRenderedPageBreak/>
-        <w:t>Продовження таблиці 6.1</w:t>
-      </w:r>
-    </w:p>
-    <w:tbl>
-      <w:tblPr>
-        <w:tblStyle w:val="af0"/>
-        <w:tblW w:w="0" w:type="auto"/>
-        <w:tblLook w:val="04A0" w:firstRow="1" w:lastRow="0" w:firstColumn="1" w:lastColumn="0" w:noHBand="0" w:noVBand="1"/>
-      </w:tblPr>
-      <w:tblGrid>
-        <w:gridCol w:w="3473"/>
-        <w:gridCol w:w="3474"/>
-        <w:gridCol w:w="3474"/>
-      </w:tblGrid>
-      <w:tr>
-        <w:tc>
-          <w:tcPr>
-            <w:tcW w:w="3473" w:type="dxa"/>
-            <w:vAlign w:val="center"/>
-          </w:tcPr>
-          <w:p>
-            <w:pPr>
-              <w:ind w:firstLine="0"/>
-              <w:jc w:val="center"/>
-              <w:rPr>
-                <w:highlight w:val="yellow"/>
-              </w:rPr>
-            </w:pPr>
-          </w:p>
-        </w:tc>
-        <w:tc>
-          <w:tcPr>
-            <w:tcW w:w="3474" w:type="dxa"/>
-            <w:vAlign w:val="center"/>
-          </w:tcPr>
-          <w:p>
-            <w:pPr>
-              <w:ind w:firstLine="0"/>
-              <w:jc w:val="center"/>
-              <w:rPr>
-                <w:highlight w:val="yellow"/>
-              </w:rPr>
-            </w:pPr>
-            <w:r>
-              <w:rPr>
-                <w:highlight w:val="yellow"/>
-              </w:rPr>
-              <w:t>Мінімальні</w:t>
-            </w:r>
-          </w:p>
-        </w:tc>
-        <w:tc>
-          <w:tcPr>
-            <w:tcW w:w="3474" w:type="dxa"/>
-            <w:vAlign w:val="center"/>
-          </w:tcPr>
-          <w:p>
-            <w:pPr>
-              <w:ind w:firstLine="0"/>
-              <w:jc w:val="center"/>
-              <w:rPr>
-                <w:highlight w:val="yellow"/>
-              </w:rPr>
-            </w:pPr>
-            <w:r>
-              <w:rPr>
-                <w:highlight w:val="yellow"/>
-              </w:rPr>
-              <w:t>Рекомендовані</w:t>
-            </w:r>
-          </w:p>
-        </w:tc>
-      </w:tr>
-      <w:tr>
-        <w:tc>
-          <w:tcPr>
-            <w:tcW w:w="3473" w:type="dxa"/>
-            <w:vAlign w:val="center"/>
-          </w:tcPr>
-          <w:p>
-            <w:pPr>
-              <w:ind w:firstLine="0"/>
-              <w:jc w:val="center"/>
-              <w:rPr>
-                <w:highlight w:val="yellow"/>
-              </w:rPr>
-            </w:pPr>
-            <w:r>
-              <w:rPr>
-                <w:highlight w:val="yellow"/>
-              </w:rPr>
-              <w:t>Оперативна пам'ять</w:t>
-            </w:r>
-          </w:p>
-        </w:tc>
-        <w:tc>
-          <w:tcPr>
-            <w:tcW w:w="3474" w:type="dxa"/>
-            <w:vAlign w:val="center"/>
-          </w:tcPr>
-          <w:p>
-            <w:pPr>
-              <w:ind w:firstLine="0"/>
-              <w:jc w:val="center"/>
-              <w:rPr>
-                <w:highlight w:val="yellow"/>
-              </w:rPr>
-            </w:pPr>
-            <w:r>
-              <w:rPr>
-                <w:highlight w:val="yellow"/>
-              </w:rPr>
-              <w:t>256 MB RAM (для Windows® XP) / 1 GB RAM (для Windows Vista/Windows 7/</w:t>
-            </w:r>
-          </w:p>
-          <w:p>
-            <w:pPr>
-              <w:ind w:firstLine="0"/>
-              <w:jc w:val="center"/>
-              <w:rPr>
-                <w:highlight w:val="yellow"/>
-              </w:rPr>
-            </w:pPr>
-            <w:r>
-              <w:rPr>
-                <w:highlight w:val="yellow"/>
-              </w:rPr>
-              <w:t>Windows 8/Windows 10)</w:t>
-            </w:r>
-          </w:p>
-        </w:tc>
-        <w:tc>
-          <w:tcPr>
-            <w:tcW w:w="3474" w:type="dxa"/>
-            <w:vAlign w:val="center"/>
-          </w:tcPr>
-          <w:p>
-            <w:pPr>
-              <w:ind w:firstLine="0"/>
-              <w:jc w:val="center"/>
-              <w:rPr>
-                <w:highlight w:val="yellow"/>
-              </w:rPr>
-            </w:pPr>
-            <w:r>
-              <w:rPr>
-                <w:highlight w:val="yellow"/>
-              </w:rPr>
-              <w:t xml:space="preserve">2 GB RAM </w:t>
-            </w:r>
-          </w:p>
-        </w:tc>
-      </w:tr>
-      <w:tr>
-        <w:tc>
-          <w:tcPr>
-            <w:tcW w:w="3473" w:type="dxa"/>
-            <w:vAlign w:val="center"/>
-          </w:tcPr>
-          <w:p>
-            <w:pPr>
-              <w:ind w:firstLine="0"/>
-              <w:jc w:val="center"/>
-              <w:rPr>
-                <w:highlight w:val="yellow"/>
-              </w:rPr>
-            </w:pPr>
-            <w:r>
-              <w:rPr>
-                <w:highlight w:val="yellow"/>
-              </w:rPr>
-              <w:t>Відео</w:t>
-            </w:r>
-            <w:r>
-              <w:rPr>
-                <w:highlight w:val="yellow"/>
-              </w:rPr>
-              <w:t>адаптер</w:t>
-            </w:r>
-          </w:p>
-        </w:tc>
-        <w:tc>
-          <w:tcPr>
-            <w:tcW w:w="6948" w:type="dxa"/>
-            <w:gridSpan w:val="2"/>
-            <w:vAlign w:val="center"/>
-          </w:tcPr>
-          <w:p>
-            <w:pPr>
-              <w:ind w:firstLine="0"/>
-              <w:jc w:val="center"/>
-              <w:rPr>
-                <w:highlight w:val="yellow"/>
-              </w:rPr>
-            </w:pPr>
-            <w:proofErr w:type="spellStart"/>
-            <w:r>
-              <w:rPr>
-                <w:highlight w:val="yellow"/>
-              </w:rPr>
-              <w:t>Intel</w:t>
-            </w:r>
-            <w:proofErr w:type="spellEnd"/>
-            <w:r>
-              <w:rPr>
-                <w:highlight w:val="yellow"/>
-              </w:rPr>
-              <w:t xml:space="preserve"> GMA 950 з </w:t>
-            </w:r>
-            <w:proofErr w:type="spellStart"/>
-            <w:r>
-              <w:rPr>
-                <w:highlight w:val="yellow"/>
-              </w:rPr>
-              <w:t>відеопам'яттю</w:t>
-            </w:r>
-            <w:proofErr w:type="spellEnd"/>
-            <w:r>
-              <w:rPr>
-                <w:highlight w:val="yellow"/>
-              </w:rPr>
-              <w:t xml:space="preserve"> об'ємом не менше 64 МБ (або сумісний аналог)</w:t>
-            </w:r>
-          </w:p>
-        </w:tc>
-      </w:tr>
-      <w:tr>
-        <w:tc>
-          <w:tcPr>
-            <w:tcW w:w="3473" w:type="dxa"/>
-            <w:vAlign w:val="center"/>
-          </w:tcPr>
-          <w:p>
-            <w:pPr>
-              <w:ind w:firstLine="0"/>
-              <w:jc w:val="center"/>
-              <w:rPr>
-                <w:highlight w:val="yellow"/>
-              </w:rPr>
-            </w:pPr>
-            <w:r>
-              <w:rPr>
-                <w:highlight w:val="yellow"/>
-              </w:rPr>
-              <w:t>Дисплей</w:t>
-            </w:r>
-          </w:p>
-        </w:tc>
-        <w:tc>
-          <w:tcPr>
-            <w:tcW w:w="3474" w:type="dxa"/>
-            <w:vAlign w:val="center"/>
-          </w:tcPr>
-          <w:p>
-            <w:pPr>
-              <w:ind w:firstLine="0"/>
-              <w:jc w:val="center"/>
-              <w:rPr>
-                <w:highlight w:val="yellow"/>
-              </w:rPr>
-            </w:pPr>
-            <w:r>
-              <w:rPr>
-                <w:highlight w:val="yellow"/>
-              </w:rPr>
-              <w:t>800х600</w:t>
-            </w:r>
-          </w:p>
-        </w:tc>
-        <w:tc>
-          <w:tcPr>
-            <w:tcW w:w="3474" w:type="dxa"/>
-            <w:vAlign w:val="center"/>
-          </w:tcPr>
-          <w:p>
-            <w:pPr>
-              <w:ind w:firstLine="0"/>
-              <w:jc w:val="center"/>
-              <w:rPr>
-                <w:highlight w:val="yellow"/>
-              </w:rPr>
-            </w:pPr>
-            <w:r>
-              <w:rPr>
-                <w:highlight w:val="yellow"/>
-              </w:rPr>
-              <w:t>1024х768 або краще</w:t>
-            </w:r>
-          </w:p>
-        </w:tc>
-      </w:tr>
-      <w:tr>
-        <w:tc>
-          <w:tcPr>
-            <w:tcW w:w="3473" w:type="dxa"/>
-            <w:vAlign w:val="center"/>
-          </w:tcPr>
-          <w:p>
-            <w:pPr>
-              <w:ind w:firstLine="0"/>
-              <w:jc w:val="center"/>
-              <w:rPr>
-                <w:highlight w:val="yellow"/>
-              </w:rPr>
-            </w:pPr>
-            <w:r>
-              <w:rPr>
-                <w:highlight w:val="yellow"/>
-              </w:rPr>
-              <w:t>Прилади введення</w:t>
-            </w:r>
-          </w:p>
-        </w:tc>
-        <w:tc>
-          <w:tcPr>
-            <w:tcW w:w="6948" w:type="dxa"/>
-            <w:gridSpan w:val="2"/>
-            <w:vAlign w:val="center"/>
-          </w:tcPr>
-          <w:p>
-            <w:pPr>
-              <w:ind w:firstLine="0"/>
-              <w:jc w:val="center"/>
-              <w:rPr>
-                <w:highlight w:val="yellow"/>
-              </w:rPr>
-            </w:pPr>
-            <w:r>
-              <w:rPr>
-                <w:highlight w:val="yellow"/>
-              </w:rPr>
-              <w:t>Клавіатура, комп’ютерна миша</w:t>
-            </w:r>
-          </w:p>
-        </w:tc>
-      </w:tr>
-      <w:tr>
-        <w:tc>
-          <w:tcPr>
-            <w:tcW w:w="3473" w:type="dxa"/>
-            <w:vAlign w:val="center"/>
-          </w:tcPr>
-          <w:p>
-            <w:pPr>
-              <w:ind w:firstLine="0"/>
-              <w:jc w:val="center"/>
-              <w:rPr>
-                <w:highlight w:val="yellow"/>
-              </w:rPr>
-            </w:pPr>
-            <w:r>
-              <w:rPr>
-                <w:highlight w:val="yellow"/>
-              </w:rPr>
-              <w:t>Додаткове програмне забезпечення</w:t>
-            </w:r>
-          </w:p>
-        </w:tc>
-        <w:tc>
-          <w:tcPr>
-            <w:tcW w:w="6948" w:type="dxa"/>
-            <w:gridSpan w:val="2"/>
-            <w:vAlign w:val="center"/>
-          </w:tcPr>
-          <w:p>
-            <w:pPr>
-              <w:ind w:firstLine="0"/>
-              <w:jc w:val="center"/>
-            </w:pPr>
-            <w:r>
-              <w:rPr>
-                <w:highlight w:val="yellow"/>
-              </w:rPr>
-              <w:t>Microsoft .</w:t>
-            </w:r>
-            <w:proofErr w:type="spellStart"/>
-            <w:r>
-              <w:rPr>
-                <w:highlight w:val="yellow"/>
-              </w:rPr>
-              <w:t>Net</w:t>
-            </w:r>
-            <w:proofErr w:type="spellEnd"/>
-            <w:r>
-              <w:rPr>
-                <w:highlight w:val="yellow"/>
-              </w:rPr>
-              <w:t xml:space="preserve"> </w:t>
-            </w:r>
-            <w:proofErr w:type="spellStart"/>
-            <w:r>
-              <w:rPr>
-                <w:highlight w:val="yellow"/>
-              </w:rPr>
-              <w:t>Framework</w:t>
-            </w:r>
-            <w:proofErr w:type="spellEnd"/>
-            <w:r>
-              <w:rPr>
-                <w:highlight w:val="yellow"/>
-              </w:rPr>
-              <w:t xml:space="preserve"> 4.5.2 або вище</w:t>
-            </w:r>
-          </w:p>
-        </w:tc>
-      </w:tr>
-    </w:tbl>
     <w:p>
       <w:pPr>
         <w:pStyle w:val="-"/>
@@ -41367,7 +40338,7 @@
           <w:lang w:val="uk-UA"/>
         </w:rPr>
       </w:pPr>
-      <w:hyperlink r:id="rId44" w:history="1">
+      <w:hyperlink r:id="rId42" w:history="1">
         <w:r>
           <w:rPr>
             <w:rStyle w:val="a9"/>
@@ -42389,7 +41360,7 @@
           <w:lang w:val="uk-UA"/>
         </w:rPr>
       </w:pPr>
-      <w:hyperlink r:id="rId45" w:history="1">
+      <w:hyperlink r:id="rId43" w:history="1">
         <w:r>
           <w:rPr>
             <w:rStyle w:val="a9"/>
@@ -42439,7 +41410,7 @@
           <w:lang w:val="uk-UA"/>
         </w:rPr>
       </w:pPr>
-      <w:hyperlink r:id="rId46" w:history="1">
+      <w:hyperlink r:id="rId44" w:history="1">
         <w:r>
           <w:rPr>
             <w:rStyle w:val="a9"/>
@@ -42489,7 +41460,7 @@
           <w:lang w:val="uk-UA"/>
         </w:rPr>
       </w:pPr>
-      <w:hyperlink r:id="rId47" w:history="1">
+      <w:hyperlink r:id="rId45" w:history="1">
         <w:r>
           <w:rPr>
             <w:rStyle w:val="a9"/>
@@ -42539,7 +41510,7 @@
           <w:lang w:val="uk-UA"/>
         </w:rPr>
       </w:pPr>
-      <w:hyperlink r:id="rId48" w:history="1">
+      <w:hyperlink r:id="rId46" w:history="1">
         <w:r>
           <w:rPr>
             <w:rStyle w:val="a9"/>
@@ -42726,19 +41697,7 @@
         <w:rPr>
           <w:lang w:val="uk-UA"/>
         </w:rPr>
-        <w:t xml:space="preserve">Алгоритм сортувальної станції </w:t>
-      </w:r>
-      <w:r>
-        <w:rPr>
-          <w:lang w:val="uk-UA"/>
-        </w:rPr>
-        <w:t>[Електронний ресурс] //</w:t>
-      </w:r>
-      <w:r>
-        <w:rPr>
-          <w:lang w:val="uk-UA"/>
-        </w:rPr>
-        <w:t xml:space="preserve"> Wikipedia.org – Режим доступу:</w:t>
+        <w:t>Алгоритм сортувальної станції [Електронний ресурс] // Wikipedia.org – Режим доступу:</w:t>
       </w:r>
     </w:p>
     <w:p>
@@ -42749,7 +41708,7 @@
           <w:lang w:val="uk-UA"/>
         </w:rPr>
       </w:pPr>
-      <w:hyperlink r:id="rId49" w:history="1">
+      <w:hyperlink r:id="rId47" w:history="1">
         <w:r>
           <w:rPr>
             <w:rStyle w:val="a9"/>
@@ -42808,7 +41767,7 @@
           <w:lang w:val="uk-UA"/>
         </w:rPr>
       </w:pPr>
-      <w:hyperlink r:id="rId50" w:history="1">
+      <w:hyperlink r:id="rId48" w:history="1">
         <w:r>
           <w:rPr>
             <w:rStyle w:val="a9"/>
@@ -43201,14 +42160,14 @@
               </wp:anchor>
             </w:drawing>
           </mc:Choice>
-          <mc:Fallback>
+          <mc:Fallback xmlns:w16se="http://schemas.microsoft.com/office/word/2015/wordml/symex" xmlns:w15="http://schemas.microsoft.com/office/word/2012/wordml" xmlns:cx5="http://schemas.microsoft.com/office/drawing/2016/5/11/chartex" xmlns:cx4="http://schemas.microsoft.com/office/drawing/2016/5/10/chartex" xmlns:cx3="http://schemas.microsoft.com/office/drawing/2016/5/9/chartex" xmlns:cx2="http://schemas.microsoft.com/office/drawing/2015/10/21/chartex" xmlns:cx1="http://schemas.microsoft.com/office/drawing/2015/9/8/chartex" xmlns:cx="http://schemas.microsoft.com/office/drawing/2014/chartex">
             <w:pict>
-              <v:group id="Группа 89" o:spid="_x0000_s1026" style="position:absolute;left:0;text-align:left;margin-left:66.25pt;margin-top:1.8pt;width:386.95pt;height:144.4pt;z-index:251660288" coordorigin="2508,5597" coordsize="6851,704" o:gfxdata="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">
+              <v:group w14:anchorId="65DD6EE2" id="Группа 89" o:spid="_x0000_s1026" style="position:absolute;left:0;text-align:left;margin-left:66.25pt;margin-top:1.8pt;width:386.95pt;height:144.4pt;z-index:251660288" coordorigin="2508,5597" coordsize="6851,704" o:gfxdata="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">
                 <v:shapetype id="_x0000_t202" coordsize="21600,21600" o:spt="202" path="m,l,21600r21600,l21600,xe">
                   <v:stroke joinstyle="miter"/>
                   <v:path gradientshapeok="t" o:connecttype="rect"/>
                 </v:shapetype>
-                <v:shape id="Text Box 214" o:spid="_x0000_s1027" type="#_x0000_t202" style="position:absolute;left:2519;top:6010;width:6817;height:291;visibility:visible;mso-wrap-style:square;v-text-anchor:top" o:gfxdata="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" stroked="f">
+                <v:shape id="Text Box 214" o:spid="_x0000_s1027" type="#_x0000_t202" style="position:absolute;left:2519;top:6010;width:6817;height:291;visibility:visible;mso-wrap-style:square;v-text-anchor:top" o:gfxdata="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" stroked="f">
                   <v:textbox inset="0,0,0,0">
                     <w:txbxContent>
                       <w:p>
@@ -43218,30 +42177,14 @@
                           <w:jc w:val="center"/>
                         </w:pPr>
                         <w:r>
-                          <w:t>(</w:t>
-                        </w:r>
-                        <w:proofErr w:type="spellStart"/>
-                        <w:r>
-                          <w:t>Найменування</w:t>
-                        </w:r>
-                        <w:proofErr w:type="spellEnd"/>
-                        <w:r>
-                          <w:t xml:space="preserve"> </w:t>
-                        </w:r>
-                        <w:proofErr w:type="spellStart"/>
-                        <w:r>
-                          <w:t>програми</w:t>
-                        </w:r>
-                        <w:proofErr w:type="spellEnd"/>
-                        <w:r>
-                          <w:t xml:space="preserve"> (документа))</w:t>
+                          <w:t>(Найменування програми (документа))</w:t>
                         </w:r>
                       </w:p>
                     </w:txbxContent>
                   </v:textbox>
                 </v:shape>
-                <v:group id="Group 215" o:spid="_x0000_s1028" style="position:absolute;left:2508;top:5597;width:6851;height:393" coordorigin="2508,5597" coordsize="6851,393" o:gfxdata="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">
-                  <v:shape id="Text Box 216" o:spid="_x0000_s1029" type="#_x0000_t202" style="position:absolute;left:2519;top:5597;width:6840;height:383;visibility:visible;mso-wrap-style:square;v-text-anchor:top" o:gfxdata="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" stroked="f">
+                <v:group id="Group 215" o:spid="_x0000_s1028" style="position:absolute;left:2508;top:5597;width:6851;height:393" coordorigin="2508,5597" coordsize="6851,393" o:gfxdata="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">
+                  <v:shape id="Text Box 216" o:spid="_x0000_s1029" type="#_x0000_t202" style="position:absolute;left:2519;top:5597;width:6840;height:383;visibility:visible;mso-wrap-style:square;v-text-anchor:top" o:gfxdata="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" stroked="f">
                     <v:textbox inset="0,0,0,0">
                       <w:txbxContent>
                         <w:p>
@@ -43263,70 +42206,22 @@
                               <w:iCs/>
                             </w:rPr>
                           </w:pPr>
-                          <w:proofErr w:type="spellStart"/>
                           <w:r>
                             <w:rPr>
                               <w:bCs/>
                               <w:i/>
                               <w:iCs/>
                             </w:rPr>
-                            <w:t>Тексти</w:t>
+                            <w:t xml:space="preserve">Тексти програмного коду </w:t>
                           </w:r>
-                          <w:proofErr w:type="spellEnd"/>
                           <w:r>
                             <w:rPr>
                               <w:bCs/>
                               <w:i/>
                               <w:iCs/>
                             </w:rPr>
-                            <w:t xml:space="preserve"> </w:t>
+                            <w:t>програмного забезпечення</w:t>
                           </w:r>
-                          <w:proofErr w:type="spellStart"/>
-                          <w:r>
-                            <w:rPr>
-                              <w:bCs/>
-                              <w:i/>
-                              <w:iCs/>
-                            </w:rPr>
-                            <w:t>програмного</w:t>
-                          </w:r>
-                          <w:proofErr w:type="spellEnd"/>
-                          <w:r>
-                            <w:rPr>
-                              <w:bCs/>
-                              <w:i/>
-                              <w:iCs/>
-                            </w:rPr>
-                            <w:t xml:space="preserve"> коду </w:t>
-                          </w:r>
-                          <w:proofErr w:type="spellStart"/>
-                          <w:r>
-                            <w:rPr>
-                              <w:bCs/>
-                              <w:i/>
-                              <w:iCs/>
-                            </w:rPr>
-                            <w:t>програмного</w:t>
-                          </w:r>
-                          <w:proofErr w:type="spellEnd"/>
-                          <w:r>
-                            <w:rPr>
-                              <w:bCs/>
-                              <w:i/>
-                              <w:iCs/>
-                            </w:rPr>
-                            <w:t xml:space="preserve"> </w:t>
-                          </w:r>
-                          <w:proofErr w:type="spellStart"/>
-                          <w:r>
-                            <w:rPr>
-                              <w:bCs/>
-                              <w:i/>
-                              <w:iCs/>
-                            </w:rPr>
-                            <w:t>забезпечення</w:t>
-                          </w:r>
-                          <w:proofErr w:type="spellEnd"/>
                         </w:p>
                         <w:p>
                           <w:pPr>
@@ -43350,7 +42245,7 @@
                       </w:txbxContent>
                     </v:textbox>
                   </v:shape>
-                  <v:line id="Line 217" o:spid="_x0000_s1030" style="position:absolute;visibility:visible;mso-wrap-style:square" from="2508,5990" to="9348,5990" o:connectortype="straight" o:gfxdata="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"/>
+                  <v:line id="Line 217" o:spid="_x0000_s1030" style="position:absolute;visibility:visible;mso-wrap-style:square" from="2508,5990" to="9348,5990" o:connectortype="straight" o:gfxdata="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"/>
                 </v:group>
               </v:group>
             </w:pict>
@@ -43627,10 +42522,10 @@
               </wp:anchor>
             </w:drawing>
           </mc:Choice>
-          <mc:Fallback>
+          <mc:Fallback xmlns:w16se="http://schemas.microsoft.com/office/word/2015/wordml/symex" xmlns:w15="http://schemas.microsoft.com/office/word/2012/wordml" xmlns:cx5="http://schemas.microsoft.com/office/drawing/2016/5/11/chartex" xmlns:cx4="http://schemas.microsoft.com/office/drawing/2016/5/10/chartex" xmlns:cx3="http://schemas.microsoft.com/office/drawing/2016/5/9/chartex" xmlns:cx2="http://schemas.microsoft.com/office/drawing/2015/10/21/chartex" xmlns:cx1="http://schemas.microsoft.com/office/drawing/2015/9/8/chartex" xmlns:cx="http://schemas.microsoft.com/office/drawing/2014/chartex">
             <w:pict>
-              <v:group id="Группа 79" o:spid="_x0000_s1031" style="position:absolute;left:0;text-align:left;margin-left:144.75pt;margin-top:19.8pt;width:228.15pt;height:31.25pt;z-index:251661312" coordorigin="2508,5647" coordsize="6874,625" o:gfxdata="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">
-                <v:shape id="Text Box 219" o:spid="_x0000_s1032" type="#_x0000_t202" style="position:absolute;left:2519;top:5996;width:6817;height:276;visibility:visible;mso-wrap-style:square;v-text-anchor:top" o:gfxdata="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" stroked="f">
+              <v:group w14:anchorId="75E8543B" id="Группа 79" o:spid="_x0000_s1031" style="position:absolute;left:0;text-align:left;margin-left:144.75pt;margin-top:19.8pt;width:228.15pt;height:31.25pt;z-index:251661312" coordorigin="2508,5647" coordsize="6874,625" o:gfxdata="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">
+                <v:shape id="Text Box 219" o:spid="_x0000_s1032" type="#_x0000_t202" style="position:absolute;left:2519;top:5996;width:6817;height:276;visibility:visible;mso-wrap-style:square;v-text-anchor:top" o:gfxdata="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" stroked="f">
                   <v:textbox inset="0,0,0,0">
                     <w:txbxContent>
                       <w:p>
@@ -43639,30 +42534,14 @@
                           <w:jc w:val="center"/>
                         </w:pPr>
                         <w:r>
-                          <w:t xml:space="preserve">(Вид </w:t>
-                        </w:r>
-                        <w:proofErr w:type="spellStart"/>
-                        <w:r>
-                          <w:t>носія</w:t>
-                        </w:r>
-                        <w:proofErr w:type="spellEnd"/>
-                        <w:r>
-                          <w:t xml:space="preserve"> </w:t>
-                        </w:r>
-                        <w:proofErr w:type="spellStart"/>
-                        <w:r>
-                          <w:t>даних</w:t>
-                        </w:r>
-                        <w:proofErr w:type="spellEnd"/>
-                        <w:r>
-                          <w:t>)</w:t>
+                          <w:t>(Вид носія даних)</w:t>
                         </w:r>
                       </w:p>
                     </w:txbxContent>
                   </v:textbox>
                 </v:shape>
-                <v:group id="Group 220" o:spid="_x0000_s1033" style="position:absolute;left:2508;top:5647;width:6874;height:383" coordorigin="2508,5647" coordsize="6874,383" o:gfxdata="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">
-                  <v:shape id="Text Box 221" o:spid="_x0000_s1034" type="#_x0000_t202" style="position:absolute;left:2542;top:5647;width:6840;height:383;visibility:visible;mso-wrap-style:square;v-text-anchor:top" o:gfxdata="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" stroked="f">
+                <v:group id="Group 220" o:spid="_x0000_s1033" style="position:absolute;left:2508;top:5647;width:6874;height:383" coordorigin="2508,5647" coordsize="6874,383" o:gfxdata="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">
+                  <v:shape id="Text Box 221" o:spid="_x0000_s1034" type="#_x0000_t202" style="position:absolute;left:2542;top:5647;width:6840;height:383;visibility:visible;mso-wrap-style:square;v-text-anchor:top" o:gfxdata="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" stroked="f">
                     <v:textbox inset="0,0,0,0">
                       <w:txbxContent>
                         <w:p>
@@ -43691,7 +42570,7 @@
                       </w:txbxContent>
                     </v:textbox>
                   </v:shape>
-                  <v:line id="Line 222" o:spid="_x0000_s1035" style="position:absolute;visibility:visible;mso-wrap-style:square" from="2508,5990" to="9348,5990" o:connectortype="straight" o:gfxdata="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"/>
+                  <v:line id="Line 222" o:spid="_x0000_s1035" style="position:absolute;visibility:visible;mso-wrap-style:square" from="2508,5990" to="9348,5990" o:connectortype="straight" o:gfxdata="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"/>
                 </v:group>
               </v:group>
             </w:pict>
@@ -43970,10 +42849,10 @@
               </wp:anchor>
             </w:drawing>
           </mc:Choice>
-          <mc:Fallback>
+          <mc:Fallback xmlns:w16se="http://schemas.microsoft.com/office/word/2015/wordml/symex" xmlns:w15="http://schemas.microsoft.com/office/word/2012/wordml" xmlns:cx5="http://schemas.microsoft.com/office/drawing/2016/5/11/chartex" xmlns:cx4="http://schemas.microsoft.com/office/drawing/2016/5/10/chartex" xmlns:cx3="http://schemas.microsoft.com/office/drawing/2016/5/9/chartex" xmlns:cx2="http://schemas.microsoft.com/office/drawing/2015/10/21/chartex" xmlns:cx1="http://schemas.microsoft.com/office/drawing/2015/9/8/chartex" xmlns:cx="http://schemas.microsoft.com/office/drawing/2014/chartex">
             <w:pict>
-              <v:group id="Группа 84" o:spid="_x0000_s1036" style="position:absolute;left:0;text-align:left;margin-left:121.95pt;margin-top:15.5pt;width:271.2pt;height:41.15pt;z-index:251662336" coordorigin="2508,5647" coordsize="6840,625" o:gfxdata="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">
-                <v:shape id="Text Box 224" o:spid="_x0000_s1037" type="#_x0000_t202" style="position:absolute;left:2519;top:5996;width:6817;height:276;visibility:visible;mso-wrap-style:square;v-text-anchor:top" o:gfxdata="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" stroked="f">
+              <v:group w14:anchorId="744CDAE4" id="Группа 84" o:spid="_x0000_s1036" style="position:absolute;left:0;text-align:left;margin-left:121.95pt;margin-top:15.5pt;width:271.2pt;height:41.15pt;z-index:251662336" coordorigin="2508,5647" coordsize="6840,625" o:gfxdata="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">
+                <v:shape id="Text Box 224" o:spid="_x0000_s1037" type="#_x0000_t202" style="position:absolute;left:2519;top:5996;width:6817;height:276;visibility:visible;mso-wrap-style:square;v-text-anchor:top" o:gfxdata="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" stroked="f">
                   <v:textbox inset="0,0,0,0">
                     <w:txbxContent>
                       <w:p>
@@ -43982,38 +42861,14 @@
                           <w:jc w:val="center"/>
                         </w:pPr>
                         <w:r>
-                          <w:t>(</w:t>
-                        </w:r>
-                        <w:proofErr w:type="spellStart"/>
-                        <w:r>
-                          <w:t>Обсяг</w:t>
-                        </w:r>
-                        <w:proofErr w:type="spellEnd"/>
-                        <w:r>
-                          <w:t xml:space="preserve"> </w:t>
-                        </w:r>
-                        <w:proofErr w:type="spellStart"/>
-                        <w:r>
-                          <w:t>програми</w:t>
-                        </w:r>
-                        <w:proofErr w:type="spellEnd"/>
-                        <w:r>
-                          <w:t xml:space="preserve"> (документа), </w:t>
-                        </w:r>
-                        <w:proofErr w:type="spellStart"/>
-                        <w:r>
-                          <w:t>арк</w:t>
-                        </w:r>
-                        <w:proofErr w:type="spellEnd"/>
-                        <w:r>
-                          <w:t>., Кб)</w:t>
+                          <w:t>(Обсяг програми (документа), арк., Кб)</w:t>
                         </w:r>
                       </w:p>
                     </w:txbxContent>
                   </v:textbox>
                 </v:shape>
-                <v:group id="Group 225" o:spid="_x0000_s1038" style="position:absolute;left:2508;top:5647;width:6840;height:383" coordorigin="2508,5647" coordsize="6840,383" o:gfxdata="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">
-                  <v:shape id="Text Box 226" o:spid="_x0000_s1039" type="#_x0000_t202" style="position:absolute;left:2508;top:5647;width:6840;height:383;visibility:visible;mso-wrap-style:square;v-text-anchor:top" o:gfxdata="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" stroked="f">
+                <v:group id="Group 225" o:spid="_x0000_s1038" style="position:absolute;left:2508;top:5647;width:6840;height:383" coordorigin="2508,5647" coordsize="6840,383" o:gfxdata="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">
+                  <v:shape id="Text Box 226" o:spid="_x0000_s1039" type="#_x0000_t202" style="position:absolute;left:2508;top:5647;width:6840;height:383;visibility:visible;mso-wrap-style:square;v-text-anchor:top" o:gfxdata="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" stroked="f">
                     <v:textbox inset="0,0,0,0">
                       <w:txbxContent>
                         <w:p>
@@ -44024,23 +42879,13 @@
                               <w:i/>
                             </w:rPr>
                           </w:pPr>
-                          <w:proofErr w:type="spellStart"/>
                           <w:r>
                             <w:rPr>
                               <w:i/>
                               <w:highlight w:val="yellow"/>
                               <w:lang w:val="en-US"/>
                             </w:rPr>
-                            <w:t>арк</w:t>
-                          </w:r>
-                          <w:proofErr w:type="spellEnd"/>
-                          <w:r>
-                            <w:rPr>
-                              <w:i/>
-                              <w:highlight w:val="yellow"/>
-                              <w:lang w:val="en-US"/>
-                            </w:rPr>
-                            <w:t>,</w:t>
+                            <w:t>арк,</w:t>
                           </w:r>
                           <w:r>
                             <w:rPr>
@@ -44068,7 +42913,7 @@
                       </w:txbxContent>
                     </v:textbox>
                   </v:shape>
-                  <v:line id="Line 227" o:spid="_x0000_s1040" style="position:absolute;visibility:visible;mso-wrap-style:square" from="2508,5990" to="9348,5990" o:connectortype="straight" o:gfxdata="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"/>
+                  <v:line id="Line 227" o:spid="_x0000_s1040" style="position:absolute;visibility:visible;mso-wrap-style:square" from="2508,5990" to="9348,5990" o:connectortype="straight" o:gfxdata="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"/>
                 </v:group>
               </v:group>
             </w:pict>
@@ -44357,9 +43202,9 @@
               </wp:anchor>
             </w:drawing>
           </mc:Choice>
-          <mc:Fallback>
+          <mc:Fallback xmlns:w16se="http://schemas.microsoft.com/office/word/2015/wordml/symex" xmlns:w15="http://schemas.microsoft.com/office/word/2012/wordml" xmlns:cx5="http://schemas.microsoft.com/office/drawing/2016/5/11/chartex" xmlns:cx4="http://schemas.microsoft.com/office/drawing/2016/5/10/chartex" xmlns:cx3="http://schemas.microsoft.com/office/drawing/2016/5/9/chartex" xmlns:cx2="http://schemas.microsoft.com/office/drawing/2015/10/21/chartex" xmlns:cx1="http://schemas.microsoft.com/office/drawing/2015/9/8/chartex" xmlns:cx="http://schemas.microsoft.com/office/drawing/2014/chartex">
             <w:pict>
-              <v:shape id="Поле 78" o:spid="_x0000_s1041" type="#_x0000_t202" style="position:absolute;left:0;text-align:left;margin-left:53.85pt;margin-top:9.65pt;width:411.95pt;height:114.3pt;z-index:251663360;visibility:visible;mso-wrap-style:square;mso-width-percent:0;mso-height-percent:0;mso-wrap-distance-left:9pt;mso-wrap-distance-top:0;mso-wrap-distance-right:9pt;mso-wrap-distance-bottom:0;mso-position-horizontal:absolute;mso-position-horizontal-relative:text;mso-position-vertical:absolute;mso-position-vertical-relative:text;mso-width-percent:0;mso-height-percent:0;mso-width-relative:page;mso-height-relative:page;v-text-anchor:top" o:gfxdata="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" stroked="f">
+              <v:shape w14:anchorId="2E5D5358" id="Поле 78" o:spid="_x0000_s1041" type="#_x0000_t202" style="position:absolute;left:0;text-align:left;margin-left:53.85pt;margin-top:9.65pt;width:411.95pt;height:114.3pt;z-index:251663360;visibility:visible;mso-wrap-style:square;mso-width-percent:0;mso-height-percent:0;mso-wrap-distance-left:9pt;mso-wrap-distance-top:0;mso-wrap-distance-right:9pt;mso-wrap-distance-bottom:0;mso-position-horizontal:absolute;mso-position-horizontal-relative:text;mso-position-vertical:absolute;mso-position-vertical-relative:text;mso-width-percent:0;mso-height-percent:0;mso-width-relative:page;mso-height-relative:page;v-text-anchor:top" o:gfxdata="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" stroked="f">
                 <v:textbox inset="0,0,0,0">
                   <w:txbxContent>
                     <w:p>
@@ -44376,7 +43221,6 @@
                         </w:rPr>
                         <w:t>студент</w:t>
                       </w:r>
-                      <w:proofErr w:type="spellStart"/>
                       <w:r>
                         <w:rPr>
                           <w:i/>
@@ -44384,26 +43228,11 @@
                         </w:rPr>
                         <w:t>ів</w:t>
                       </w:r>
-                      <w:proofErr w:type="spellEnd"/>
                       <w:r>
                         <w:rPr>
                           <w:i/>
                         </w:rPr>
-                        <w:t xml:space="preserve"> </w:t>
-                      </w:r>
-                      <w:proofErr w:type="spellStart"/>
-                      <w:r>
-                        <w:rPr>
-                          <w:i/>
-                        </w:rPr>
-                        <w:t>групи</w:t>
-                      </w:r>
-                      <w:proofErr w:type="spellEnd"/>
-                      <w:r>
-                        <w:rPr>
-                          <w:i/>
-                        </w:rPr>
-                        <w:t xml:space="preserve"> ІП-</w:t>
+                        <w:t xml:space="preserve"> групи ІП-</w:t>
                       </w:r>
                       <w:r>
                         <w:rPr>
@@ -44439,19 +43268,11 @@
                           <w:lang w:val="uk-UA"/>
                         </w:rPr>
                       </w:pPr>
-                      <w:proofErr w:type="spellStart"/>
                       <w:r>
                         <w:rPr>
                           <w:lang w:val="uk-UA"/>
                         </w:rPr>
-                        <w:t>Булатова</w:t>
-                      </w:r>
-                      <w:proofErr w:type="spellEnd"/>
-                      <w:r>
-                        <w:rPr>
-                          <w:lang w:val="uk-UA"/>
-                        </w:rPr>
-                        <w:t xml:space="preserve"> Дмитра Єгоровича</w:t>
+                        <w:t>Булатова Дмитра Єгоровича</w:t>
                       </w:r>
                     </w:p>
                     <w:p>
@@ -44575,7 +43396,7 @@
       </w:pPr>
     </w:p>
     <w:sectPr>
-      <w:headerReference w:type="default" r:id="rId51"/>
+      <w:headerReference w:type="default" r:id="rId49"/>
       <w:pgSz w:w="11906" w:h="16838" w:code="9"/>
       <w:pgMar w:top="1134" w:right="567" w:bottom="1134" w:left="1134" w:header="709" w:footer="709" w:gutter="0"/>
       <w:pgNumType w:start="0"/>
@@ -44647,6 +43468,7 @@
         <w:docPartUnique/>
       </w:docPartObj>
     </w:sdtPr>
+    <w:sdtEndPr/>
     <w:sdtContent>
       <w:p>
         <w:pPr>
@@ -44666,7 +43488,7 @@
           <w:rPr>
             <w:noProof/>
           </w:rPr>
-          <w:t>3</w:t>
+          <w:t>1</w:t>
         </w:r>
         <w:r>
           <w:fldChar w:fldCharType="end"/>
@@ -46470,7 +45292,7 @@
     <w:lsdException w:name="Block Text" w:uiPriority="0"/>
     <w:lsdException w:name="Strong" w:semiHidden="0" w:uiPriority="22" w:unhideWhenUsed="0" w:qFormat="1"/>
     <w:lsdException w:name="Emphasis" w:semiHidden="0" w:uiPriority="20" w:unhideWhenUsed="0" w:qFormat="1"/>
-    <w:lsdException w:name="Table Grid" w:semiHidden="0" w:uiPriority="59" w:unhideWhenUsed="0"/>
+    <w:lsdException w:name="Table Grid" w:uiPriority="59"/>
     <w:lsdException w:name="Placeholder Text" w:unhideWhenUsed="0"/>
     <w:lsdException w:name="No Spacing" w:semiHidden="0" w:uiPriority="1" w:unhideWhenUsed="0" w:qFormat="1"/>
     <w:lsdException w:name="Light Shading" w:semiHidden="0" w:uiPriority="60" w:unhideWhenUsed="0"/>
@@ -47455,7 +46277,7 @@
     <w:lsdException w:name="Block Text" w:uiPriority="0"/>
     <w:lsdException w:name="Strong" w:semiHidden="0" w:uiPriority="22" w:unhideWhenUsed="0" w:qFormat="1"/>
     <w:lsdException w:name="Emphasis" w:semiHidden="0" w:uiPriority="20" w:unhideWhenUsed="0" w:qFormat="1"/>
-    <w:lsdException w:name="Table Grid" w:semiHidden="0" w:uiPriority="59" w:unhideWhenUsed="0"/>
+    <w:lsdException w:name="Table Grid" w:uiPriority="59"/>
     <w:lsdException w:name="Placeholder Text" w:unhideWhenUsed="0"/>
     <w:lsdException w:name="No Spacing" w:semiHidden="0" w:uiPriority="1" w:unhideWhenUsed="0" w:qFormat="1"/>
     <w:lsdException w:name="Light Shading" w:semiHidden="0" w:uiPriority="60" w:unhideWhenUsed="0"/>
@@ -48685,7 +47507,7 @@
 </file>
 
 <file path=customXml/itemProps1.xml><?xml version="1.0" encoding="utf-8"?>
-<ds:datastoreItem xmlns:ds="http://schemas.openxmlformats.org/officeDocument/2006/customXml" ds:itemID="{78E3CECC-93BE-497E-B6DB-E295C91AE793}">
+<ds:datastoreItem xmlns:ds="http://schemas.openxmlformats.org/officeDocument/2006/customXml" ds:itemID="{B8EC2E3A-C094-4950-B864-B1E836A163F5}">
   <ds:schemaRefs>
     <ds:schemaRef ds:uri="http://schemas.openxmlformats.org/officeDocument/2006/bibliography"/>
   </ds:schemaRefs>

</xml_diff>